<commit_message>
update 0924 --- cleaned directories and ML model .mats
</commit_message>
<xml_diff>
--- a/REGENERON/Regeneron Paper.docx
+++ b/REGENERON/Regeneron Paper.docx
@@ -109,7 +109,21 @@
               <w:sz w:val="24"/>
               <w:szCs w:val="24"/>
             </w:rPr>
-            <w:t>Seo-Yeon Chung</w:t>
+            <w:t xml:space="preserve">Seo-Yeon </w:t>
+          </w:r>
+          <w:r>
+            <w:rPr>
+              <w:sz w:val="24"/>
+              <w:szCs w:val="24"/>
+            </w:rPr>
+            <w:t xml:space="preserve">(Karen) </w:t>
+          </w:r>
+          <w:r>
+            <w:rPr>
+              <w:sz w:val="24"/>
+              <w:szCs w:val="24"/>
+            </w:rPr>
+            <w:t>Chung</w:t>
           </w:r>
         </w:p>
         <w:p>
@@ -3744,12 +3758,14 @@
         <w:spacing w:line="360" w:lineRule="auto"/>
         <w:rPr>
           <w:rFonts w:cs="Times New Roman"/>
+          <w:strike/>
         </w:rPr>
       </w:pPr>
       <w:bookmarkStart w:id="9" w:name="_Toc3648343"/>
       <w:r>
         <w:rPr>
           <w:rFonts w:cs="Times New Roman"/>
+          <w:strike/>
         </w:rPr>
         <w:t>Hypothesis</w:t>
       </w:r>
@@ -3760,84 +3776,98 @@
         <w:spacing w:line="360" w:lineRule="auto"/>
         <w:rPr>
           <w:rFonts w:cs="Times New Roman"/>
+          <w:strike/>
           <w:color w:val="FF0000"/>
         </w:rPr>
       </w:pPr>
       <w:r>
         <w:rPr>
           <w:rFonts w:cs="Times New Roman"/>
+          <w:strike/>
         </w:rPr>
         <w:t>T</w:t>
       </w:r>
       <w:r>
         <w:rPr>
           <w:rFonts w:cs="Times New Roman"/>
+          <w:strike/>
         </w:rPr>
         <w:t>he synthetic data-</w:t>
       </w:r>
       <w:r>
         <w:rPr>
           <w:rFonts w:cs="Times New Roman"/>
+          <w:strike/>
         </w:rPr>
         <w:t>validated</w:t>
       </w:r>
       <w:r>
         <w:rPr>
           <w:rFonts w:cs="Times New Roman"/>
+          <w:strike/>
         </w:rPr>
         <w:t xml:space="preserve"> machine learning </w:t>
       </w:r>
       <w:r>
         <w:rPr>
           <w:rFonts w:cs="Times New Roman"/>
+          <w:strike/>
         </w:rPr>
         <w:t xml:space="preserve">classifier </w:t>
       </w:r>
       <w:r>
         <w:rPr>
           <w:rFonts w:cs="Times New Roman"/>
+          <w:strike/>
         </w:rPr>
         <w:t>will</w:t>
       </w:r>
       <w:r>
         <w:rPr>
           <w:rFonts w:cs="Times New Roman"/>
+          <w:strike/>
         </w:rPr>
         <w:t xml:space="preserve"> accurately identif</w:t>
       </w:r>
       <w:r>
         <w:rPr>
           <w:rFonts w:cs="Times New Roman"/>
+          <w:strike/>
         </w:rPr>
         <w:t>y</w:t>
       </w:r>
       <w:r>
         <w:rPr>
           <w:rFonts w:cs="Times New Roman"/>
+          <w:strike/>
         </w:rPr>
         <w:t xml:space="preserve"> and prioritize cancer driver genes, because</w:t>
       </w:r>
       <w:r>
         <w:rPr>
           <w:rFonts w:cs="Times New Roman"/>
+          <w:strike/>
         </w:rPr>
         <w:t xml:space="preserve"> the synthetic </w:t>
       </w:r>
       <w:r>
         <w:rPr>
           <w:rFonts w:cs="Times New Roman"/>
+          <w:strike/>
         </w:rPr>
         <w:t xml:space="preserve">training </w:t>
       </w:r>
       <w:r>
         <w:rPr>
           <w:rFonts w:cs="Times New Roman"/>
+          <w:strike/>
         </w:rPr>
         <w:t xml:space="preserve">data will be produced from an analytical mathematical model of the cancer population system that </w:t>
       </w:r>
       <w:r>
         <w:rPr>
           <w:rFonts w:cs="Times New Roman"/>
+          <w:strike/>
         </w:rPr>
         <w:t xml:space="preserve">closely resembles data from in-vivo experiments. </w:t>
       </w:r>
@@ -3846,11 +3876,13 @@
       <w:pPr>
         <w:rPr>
           <w:rFonts w:cs="Times New Roman"/>
-        </w:rPr>
-      </w:pPr>
-      <w:r>
-        <w:rPr>
-          <w:rFonts w:cs="Times New Roman"/>
+          <w:strike/>
+        </w:rPr>
+      </w:pPr>
+      <w:r>
+        <w:rPr>
+          <w:rFonts w:cs="Times New Roman"/>
+          <w:strike/>
         </w:rPr>
         <w:br w:type="page"/>
       </w:r>
@@ -3864,6 +3896,7 @@
         </w:rPr>
       </w:pPr>
       <w:bookmarkStart w:id="10" w:name="_Toc3648344"/>
+      <w:commentRangeStart w:id="11"/>
       <w:r>
         <w:rPr>
           <w:rFonts w:cs="Times New Roman"/>
@@ -3872,834 +3905,30 @@
         <w:t>Methods</w:t>
       </w:r>
       <w:bookmarkEnd w:id="10"/>
+      <w:commentRangeEnd w:id="11"/>
+      <w:r>
+        <w:rPr>
+          <w:rStyle w:val="CommentReference"/>
+          <w:rFonts w:eastAsiaTheme="minorEastAsia" w:cstheme="minorBidi"/>
+        </w:rPr>
+        <w:commentReference w:id="11"/>
+      </w:r>
     </w:p>
     <w:p>
       <w:pPr>
         <w:pStyle w:val="Heading2"/>
-        <w:spacing w:line="276" w:lineRule="auto"/>
-        <w:rPr>
-          <w:rFonts w:cs="Times New Roman"/>
-        </w:rPr>
-      </w:pPr>
-      <w:bookmarkStart w:id="11" w:name="_Toc3648345"/>
-      <w:r>
-        <w:rPr>
-          <w:rFonts w:cs="Times New Roman"/>
-        </w:rPr>
-        <w:t>Overview</w:t>
-      </w:r>
-      <w:bookmarkEnd w:id="11"/>
-    </w:p>
-    <w:p>
-      <w:pPr>
-        <w:spacing w:before="240" w:line="276" w:lineRule="auto"/>
-        <w:rPr>
-          <w:rFonts w:cs="Times New Roman"/>
-        </w:rPr>
-      </w:pPr>
-      <w:r>
-        <w:rPr>
-          <w:rFonts w:cs="Times New Roman"/>
-        </w:rPr>
-        <w:t>Materials</w:t>
-      </w:r>
-    </w:p>
-    <w:p>
-      <w:pPr>
-        <w:pStyle w:val="ListParagraph"/>
-        <w:numPr>
-          <w:ilvl w:val="0"/>
-          <w:numId w:val="15"/>
-        </w:numPr>
-        <w:spacing w:after="0" w:line="360" w:lineRule="auto"/>
-        <w:rPr>
-          <w:rFonts w:cs="Times New Roman"/>
-        </w:rPr>
-      </w:pPr>
-      <w:r>
-        <w:rPr>
-          <w:rFonts w:cs="Times New Roman"/>
-        </w:rPr>
-        <w:t>MATLAB R2018a software</w:t>
-      </w:r>
-      <w:r>
-        <w:rPr>
-          <w:rFonts w:cs="Times New Roman"/>
-        </w:rPr>
-        <w:t>, with the Statistics and Machine Learning Toolbox</w:t>
-      </w:r>
-    </w:p>
-    <w:p>
-      <w:pPr>
-        <w:pStyle w:val="ListParagraph"/>
-        <w:numPr>
-          <w:ilvl w:val="0"/>
-          <w:numId w:val="15"/>
-        </w:numPr>
-        <w:spacing w:after="0" w:line="360" w:lineRule="auto"/>
-        <w:rPr>
-          <w:rFonts w:cs="Times New Roman"/>
-        </w:rPr>
-      </w:pPr>
-      <w:r>
-        <w:rPr>
-          <w:rFonts w:cs="Times New Roman"/>
-        </w:rPr>
-        <w:t>Go Programming Language</w:t>
-      </w:r>
-    </w:p>
-    <w:p>
-      <w:pPr>
-        <w:pStyle w:val="ListParagraph"/>
-        <w:numPr>
-          <w:ilvl w:val="0"/>
-          <w:numId w:val="15"/>
-        </w:numPr>
-        <w:spacing w:after="0" w:line="360" w:lineRule="auto"/>
-        <w:rPr>
-          <w:rFonts w:cs="Times New Roman"/>
-        </w:rPr>
-      </w:pPr>
-      <w:r>
-        <w:rPr>
-          <w:rFonts w:cs="Times New Roman"/>
-        </w:rPr>
-        <w:t>The complete somatic mutations dataset from The Cancer Genome Atlas (TCGA)</w:t>
-      </w:r>
-    </w:p>
-    <w:p>
-      <w:pPr>
-        <w:pStyle w:val="ListParagraph"/>
-        <w:numPr>
-          <w:ilvl w:val="0"/>
-          <w:numId w:val="15"/>
-        </w:numPr>
-        <w:spacing w:after="0" w:line="360" w:lineRule="auto"/>
-        <w:rPr>
-          <w:rFonts w:cs="Times New Roman"/>
-        </w:rPr>
-      </w:pPr>
-      <w:r>
-        <w:rPr>
-          <w:rFonts w:cs="Times New Roman"/>
-        </w:rPr>
-        <w:t xml:space="preserve">The complete list of accepted driver genes from the Cancer Genome Consensus (CGC) </w:t>
-      </w:r>
-    </w:p>
-    <w:p>
-      <w:pPr>
-        <w:pStyle w:val="ListParagraph"/>
-        <w:spacing w:after="0" w:line="360" w:lineRule="auto"/>
-        <w:rPr>
-          <w:rFonts w:cs="Times New Roman"/>
-        </w:rPr>
-      </w:pPr>
-    </w:p>
-    <w:p>
-      <w:pPr>
-        <w:spacing w:after="0" w:line="360" w:lineRule="auto"/>
-        <w:rPr>
-          <w:rFonts w:cs="Times New Roman"/>
-        </w:rPr>
-      </w:pPr>
-      <w:r>
-        <w:rPr>
-          <w:rFonts w:cs="Times New Roman"/>
-        </w:rPr>
-        <w:t>Procedures</w:t>
-      </w:r>
-      <w:r>
-        <w:rPr>
-          <w:rFonts w:cs="Times New Roman"/>
-        </w:rPr>
-        <w:t>*</w:t>
-      </w:r>
-    </w:p>
-    <w:p>
-      <w:pPr>
-        <w:pStyle w:val="ListParagraph"/>
-        <w:numPr>
-          <w:ilvl w:val="6"/>
-          <w:numId w:val="1"/>
-        </w:numPr>
-        <w:spacing w:after="0" w:line="360" w:lineRule="auto"/>
-        <w:ind w:left="720"/>
-        <w:rPr>
-          <w:rFonts w:cs="Times New Roman"/>
-        </w:rPr>
-      </w:pPr>
-      <w:r>
-        <w:rPr>
-          <w:rFonts w:cs="Times New Roman"/>
-        </w:rPr>
-        <w:t>Create a mathematical model of temporal cell population dynamics in the cancer environment</w:t>
-      </w:r>
-      <w:r>
-        <w:rPr>
-          <w:rFonts w:cs="Times New Roman"/>
-        </w:rPr>
-        <w:t>.</w:t>
-      </w:r>
-      <w:r>
-        <w:rPr>
-          <w:rFonts w:cs="Times New Roman"/>
-        </w:rPr>
-        <w:t xml:space="preserve"> </w:t>
-      </w:r>
-    </w:p>
-    <w:p>
-      <w:pPr>
-        <w:pStyle w:val="ListParagraph"/>
-        <w:numPr>
-          <w:ilvl w:val="6"/>
-          <w:numId w:val="1"/>
-        </w:numPr>
-        <w:spacing w:after="0" w:line="360" w:lineRule="auto"/>
-        <w:ind w:left="720"/>
-        <w:rPr>
-          <w:rFonts w:cs="Times New Roman"/>
-        </w:rPr>
-      </w:pPr>
-      <w:r>
-        <w:rPr>
-          <w:rFonts w:cs="Times New Roman"/>
-        </w:rPr>
-        <w:t>Retrieve mutational data from TCGA and driver genes list from CGC</w:t>
-      </w:r>
-      <w:r>
-        <w:rPr>
-          <w:rFonts w:cs="Times New Roman"/>
-        </w:rPr>
-        <w:t>.</w:t>
-      </w:r>
-    </w:p>
-    <w:p>
-      <w:pPr>
-        <w:pStyle w:val="ListParagraph"/>
-        <w:numPr>
-          <w:ilvl w:val="6"/>
-          <w:numId w:val="1"/>
-        </w:numPr>
-        <w:spacing w:after="0" w:line="360" w:lineRule="auto"/>
-        <w:ind w:left="720"/>
-        <w:rPr>
-          <w:rFonts w:cs="Times New Roman"/>
-        </w:rPr>
-      </w:pPr>
-      <w:r>
-        <w:rPr>
-          <w:rFonts w:cs="Times New Roman"/>
-        </w:rPr>
-        <w:t xml:space="preserve">Generate synthetic biological data based on the </w:t>
-      </w:r>
-      <w:r>
-        <w:rPr>
-          <w:rFonts w:cs="Times New Roman"/>
-        </w:rPr>
-        <w:t>mathematical model</w:t>
-      </w:r>
-      <w:r>
-        <w:rPr>
-          <w:rFonts w:cs="Times New Roman"/>
-        </w:rPr>
-        <w:t xml:space="preserve"> </w:t>
-      </w:r>
-      <w:r>
-        <w:rPr>
-          <w:rFonts w:cs="Times New Roman"/>
-        </w:rPr>
-        <w:t>from s</w:t>
-      </w:r>
-      <w:r>
-        <w:rPr>
-          <w:rFonts w:cs="Times New Roman"/>
-        </w:rPr>
-        <w:t xml:space="preserve">tep </w:t>
-      </w:r>
-      <w:r>
-        <w:rPr>
-          <w:rFonts w:cs="Times New Roman"/>
-        </w:rPr>
-        <w:t>(</w:t>
-      </w:r>
-      <w:r>
-        <w:rPr>
-          <w:rFonts w:cs="Times New Roman"/>
-        </w:rPr>
-        <w:t>1</w:t>
-      </w:r>
-      <w:r>
-        <w:rPr>
-          <w:rFonts w:cs="Times New Roman"/>
-        </w:rPr>
-        <w:t>)</w:t>
-      </w:r>
-      <w:r>
-        <w:rPr>
-          <w:rFonts w:cs="Times New Roman"/>
-        </w:rPr>
-        <w:t>.</w:t>
-      </w:r>
-      <w:r>
-        <w:rPr>
-          <w:rFonts w:cs="Times New Roman"/>
-        </w:rPr>
-        <w:t xml:space="preserve"> </w:t>
-      </w:r>
-      <w:r>
-        <w:rPr>
-          <w:rFonts w:cs="Times New Roman"/>
-        </w:rPr>
-        <w:t>The result must be formatted identically to TCGA.</w:t>
-      </w:r>
-    </w:p>
-    <w:p>
-      <w:pPr>
-        <w:pStyle w:val="ListParagraph"/>
-        <w:numPr>
-          <w:ilvl w:val="6"/>
-          <w:numId w:val="1"/>
-        </w:numPr>
-        <w:spacing w:after="0" w:line="360" w:lineRule="auto"/>
-        <w:ind w:left="720"/>
-        <w:rPr>
-          <w:rFonts w:cs="Times New Roman"/>
-        </w:rPr>
-      </w:pPr>
-      <w:r>
-        <w:rPr>
-          <w:rFonts w:cs="Times New Roman"/>
-        </w:rPr>
-        <w:t xml:space="preserve">Formulate and, for each gene in the synthetic biological dataset, calculate corresponding values of mutational features. Repeat with the TCGA dataset. </w:t>
-      </w:r>
-    </w:p>
-    <w:p>
-      <w:pPr>
-        <w:pStyle w:val="ListParagraph"/>
-        <w:numPr>
-          <w:ilvl w:val="6"/>
-          <w:numId w:val="1"/>
-        </w:numPr>
-        <w:spacing w:after="0" w:line="360" w:lineRule="auto"/>
-        <w:ind w:left="720"/>
-        <w:rPr>
-          <w:rFonts w:cs="Times New Roman"/>
-        </w:rPr>
-      </w:pPr>
-      <w:r>
-        <w:rPr>
-          <w:rFonts w:cs="Times New Roman"/>
-        </w:rPr>
-        <w:t xml:space="preserve">Quantitatively verify the similarity of feature values distribution between genes in the synthetic and TCGA datasets. </w:t>
-      </w:r>
-      <w:r>
-        <w:rPr>
-          <w:rFonts w:cs="Times New Roman"/>
-        </w:rPr>
-        <w:t xml:space="preserve"> </w:t>
-      </w:r>
-    </w:p>
-    <w:p>
-      <w:pPr>
-        <w:pStyle w:val="ListParagraph"/>
-        <w:numPr>
-          <w:ilvl w:val="6"/>
-          <w:numId w:val="1"/>
-        </w:numPr>
-        <w:spacing w:after="0" w:line="360" w:lineRule="auto"/>
-        <w:ind w:left="720"/>
-        <w:rPr>
-          <w:rFonts w:cs="Times New Roman"/>
-        </w:rPr>
-      </w:pPr>
-      <w:r>
-        <w:rPr>
-          <w:rFonts w:cs="Times New Roman"/>
-        </w:rPr>
-        <w:t>Train the random forest algorithm on the feature vector of the synthetic biological dataset</w:t>
-      </w:r>
-      <w:r>
-        <w:rPr>
-          <w:rFonts w:cs="Times New Roman"/>
-        </w:rPr>
-        <w:t xml:space="preserve"> from</w:t>
-      </w:r>
-      <w:r>
-        <w:rPr>
-          <w:rFonts w:cs="Times New Roman"/>
-        </w:rPr>
-        <w:t xml:space="preserve"> step </w:t>
-      </w:r>
-      <w:r>
-        <w:rPr>
-          <w:rFonts w:cs="Times New Roman"/>
-        </w:rPr>
-        <w:t>(</w:t>
-      </w:r>
-      <w:r>
-        <w:rPr>
-          <w:rFonts w:cs="Times New Roman"/>
-        </w:rPr>
-        <w:t>5</w:t>
-      </w:r>
-      <w:r>
-        <w:rPr>
-          <w:rFonts w:cs="Times New Roman"/>
-        </w:rPr>
-        <w:t>)</w:t>
-      </w:r>
-      <w:r>
-        <w:rPr>
-          <w:rFonts w:cs="Times New Roman"/>
-        </w:rPr>
-        <w:t xml:space="preserve">. </w:t>
-      </w:r>
-      <w:r>
-        <w:rPr>
-          <w:rFonts w:cs="Times New Roman"/>
-        </w:rPr>
-        <w:t>Evaluate</w:t>
-      </w:r>
-      <w:r>
-        <w:rPr>
-          <w:rFonts w:cs="Times New Roman"/>
-        </w:rPr>
-        <w:t xml:space="preserve"> the</w:t>
-      </w:r>
-      <w:r>
-        <w:rPr>
-          <w:rFonts w:cs="Times New Roman"/>
-        </w:rPr>
-        <w:t xml:space="preserve"> trained</w:t>
-      </w:r>
-      <w:r>
-        <w:rPr>
-          <w:rFonts w:cs="Times New Roman"/>
-        </w:rPr>
-        <w:t xml:space="preserve"> classifier’s performance </w:t>
-      </w:r>
-      <w:r>
-        <w:rPr>
-          <w:rFonts w:cs="Times New Roman"/>
-        </w:rPr>
-        <w:t xml:space="preserve">through cross-validation processes </w:t>
-      </w:r>
-      <w:r>
-        <w:rPr>
-          <w:rFonts w:cs="Times New Roman"/>
-        </w:rPr>
-        <w:t xml:space="preserve">before proceeding to </w:t>
-      </w:r>
-      <w:r>
-        <w:rPr>
-          <w:rFonts w:cs="Times New Roman"/>
-        </w:rPr>
-        <w:t>training</w:t>
-      </w:r>
-      <w:r>
-        <w:rPr>
-          <w:rFonts w:cs="Times New Roman"/>
-        </w:rPr>
-        <w:t xml:space="preserve"> the classifier</w:t>
-      </w:r>
-      <w:r>
-        <w:rPr>
-          <w:rFonts w:cs="Times New Roman"/>
-        </w:rPr>
-        <w:t xml:space="preserve"> with TCGA</w:t>
-      </w:r>
-      <w:r>
-        <w:rPr>
-          <w:rFonts w:cs="Times New Roman"/>
-        </w:rPr>
-        <w:t>.</w:t>
-      </w:r>
-    </w:p>
-    <w:p>
-      <w:pPr>
-        <w:pStyle w:val="ListParagraph"/>
-        <w:numPr>
-          <w:ilvl w:val="6"/>
-          <w:numId w:val="1"/>
-        </w:numPr>
-        <w:spacing w:after="0" w:line="360" w:lineRule="auto"/>
-        <w:ind w:left="720"/>
-        <w:rPr>
-          <w:rFonts w:cs="Times New Roman"/>
-        </w:rPr>
-      </w:pPr>
-      <w:r>
-        <w:rPr>
-          <w:rFonts w:cs="Times New Roman"/>
-        </w:rPr>
-        <w:t>Train</w:t>
-      </w:r>
-      <w:r>
-        <w:rPr>
-          <w:rFonts w:cs="Times New Roman"/>
-        </w:rPr>
-        <w:t xml:space="preserve"> the classifier on four subsets of TCGA dataset that corresponds to four </w:t>
-      </w:r>
-      <w:r>
-        <w:rPr>
-          <w:rFonts w:cs="Times New Roman"/>
-        </w:rPr>
-        <w:t>genes</w:t>
-      </w:r>
-      <w:r>
-        <w:rPr>
-          <w:rFonts w:cs="Times New Roman"/>
-        </w:rPr>
-        <w:t>: pancreatic, colorectal, breast, and melanoma.</w:t>
-      </w:r>
-      <w:r>
-        <w:rPr>
-          <w:rFonts w:cs="Times New Roman"/>
-        </w:rPr>
-        <w:t xml:space="preserve"> Rank the putative driver genes by their driver scores.</w:t>
-      </w:r>
-    </w:p>
-    <w:p>
-      <w:pPr>
-        <w:pStyle w:val="ListParagraph"/>
-        <w:numPr>
-          <w:ilvl w:val="6"/>
-          <w:numId w:val="1"/>
-        </w:numPr>
-        <w:spacing w:after="0" w:line="360" w:lineRule="auto"/>
-        <w:ind w:left="720"/>
-        <w:rPr>
-          <w:rFonts w:cs="Times New Roman"/>
-        </w:rPr>
-      </w:pPr>
-      <w:r>
-        <w:rPr>
-          <w:rFonts w:cs="Times New Roman"/>
-        </w:rPr>
-        <w:t>Validate the list of putative driver genes through enrichment analysis.</w:t>
-      </w:r>
-    </w:p>
-    <w:p>
-      <w:pPr>
-        <w:pStyle w:val="ListParagraph"/>
-        <w:numPr>
-          <w:ilvl w:val="6"/>
-          <w:numId w:val="1"/>
-        </w:numPr>
-        <w:spacing w:after="0" w:line="360" w:lineRule="auto"/>
-        <w:ind w:left="720"/>
-        <w:rPr>
-          <w:rFonts w:cs="Times New Roman"/>
-        </w:rPr>
-      </w:pPr>
-      <w:r>
-        <w:rPr>
-          <w:rFonts w:cs="Times New Roman"/>
-        </w:rPr>
-        <w:t>Validate the relevancy of top ranked putative driver genes through NCBI publication hits counting.</w:t>
-      </w:r>
-    </w:p>
-    <w:p>
-      <w:pPr>
-        <w:pStyle w:val="ListParagraph"/>
-        <w:numPr>
-          <w:ilvl w:val="6"/>
-          <w:numId w:val="1"/>
-        </w:numPr>
-        <w:spacing w:after="0" w:line="360" w:lineRule="auto"/>
-        <w:ind w:left="720"/>
-        <w:rPr>
-          <w:rFonts w:cs="Times New Roman"/>
-        </w:rPr>
-      </w:pPr>
-      <w:r>
-        <w:rPr>
-          <w:rFonts w:cs="Times New Roman"/>
-        </w:rPr>
-        <w:t>Validate the feasibility of highlighted pathway motifs through KEGG pathway analysis.</w:t>
-      </w:r>
-    </w:p>
-    <w:p>
-      <w:pPr>
-        <w:pStyle w:val="ListParagraph"/>
-        <w:spacing w:after="0" w:line="360" w:lineRule="auto"/>
-        <w:rPr>
-          <w:rFonts w:cs="Times New Roman"/>
-        </w:rPr>
-      </w:pPr>
-    </w:p>
-    <w:p>
-      <w:pPr>
-        <w:spacing w:after="0"/>
-        <w:rPr>
-          <w:rFonts w:cs="Times New Roman"/>
-          <w:sz w:val="18"/>
-          <w:szCs w:val="16"/>
-        </w:rPr>
-      </w:pPr>
-    </w:p>
-    <w:p>
-      <w:pPr>
-        <w:spacing w:after="0"/>
-        <w:rPr>
-          <w:rFonts w:cs="Times New Roman"/>
-          <w:sz w:val="18"/>
-          <w:szCs w:val="16"/>
-        </w:rPr>
-      </w:pPr>
-    </w:p>
-    <w:p>
-      <w:pPr>
-        <w:spacing w:after="0"/>
-        <w:rPr>
-          <w:rFonts w:cs="Times New Roman"/>
-          <w:sz w:val="18"/>
-          <w:szCs w:val="16"/>
-        </w:rPr>
-      </w:pPr>
-      <w:r>
-        <w:rPr>
-          <w:rFonts w:cs="Times New Roman"/>
-          <w:sz w:val="18"/>
-          <w:szCs w:val="16"/>
-        </w:rPr>
-        <w:t xml:space="preserve">*The </w:t>
-      </w:r>
-      <w:r>
-        <w:rPr>
-          <w:rFonts w:cs="Times New Roman"/>
-          <w:sz w:val="18"/>
-          <w:szCs w:val="16"/>
-        </w:rPr>
-        <w:t>list of procedures above</w:t>
-      </w:r>
-      <w:r>
-        <w:rPr>
-          <w:rFonts w:cs="Times New Roman"/>
-          <w:sz w:val="18"/>
-          <w:szCs w:val="16"/>
-        </w:rPr>
-        <w:t xml:space="preserve"> provide</w:t>
-      </w:r>
-      <w:r>
-        <w:rPr>
-          <w:rFonts w:cs="Times New Roman"/>
-          <w:sz w:val="18"/>
-          <w:szCs w:val="16"/>
-        </w:rPr>
-        <w:t>s</w:t>
-      </w:r>
-      <w:r>
-        <w:rPr>
-          <w:rFonts w:cs="Times New Roman"/>
-          <w:sz w:val="18"/>
-          <w:szCs w:val="16"/>
-        </w:rPr>
-        <w:t xml:space="preserve"> an outline view of the project. </w:t>
-      </w:r>
-      <w:r>
-        <w:rPr>
-          <w:rFonts w:cs="Times New Roman"/>
-          <w:sz w:val="18"/>
-          <w:szCs w:val="16"/>
-        </w:rPr>
-        <w:t>However, a</w:t>
-      </w:r>
-      <w:r>
-        <w:rPr>
-          <w:rFonts w:cs="Times New Roman"/>
-          <w:sz w:val="18"/>
-          <w:szCs w:val="16"/>
-        </w:rPr>
-        <w:t xml:space="preserve">dditional specifics of each </w:t>
-      </w:r>
-      <w:r>
-        <w:rPr>
-          <w:rFonts w:cs="Times New Roman"/>
-          <w:sz w:val="18"/>
-          <w:szCs w:val="16"/>
-        </w:rPr>
-        <w:t>procedure</w:t>
-      </w:r>
-      <w:r>
-        <w:rPr>
-          <w:rFonts w:cs="Times New Roman"/>
-          <w:sz w:val="18"/>
-          <w:szCs w:val="16"/>
-        </w:rPr>
-        <w:t xml:space="preserve"> are </w:t>
-      </w:r>
-      <w:r>
-        <w:rPr>
-          <w:rFonts w:cs="Times New Roman"/>
-          <w:sz w:val="18"/>
-          <w:szCs w:val="16"/>
-        </w:rPr>
-        <w:t>further described</w:t>
-      </w:r>
-      <w:r>
-        <w:rPr>
-          <w:rFonts w:cs="Times New Roman"/>
-          <w:sz w:val="18"/>
-          <w:szCs w:val="16"/>
-        </w:rPr>
-        <w:t xml:space="preserve"> in the subsections of this Methods section, and for steps</w:t>
-      </w:r>
-      <w:r>
-        <w:rPr>
-          <w:rFonts w:cs="Times New Roman"/>
-          <w:sz w:val="18"/>
-          <w:szCs w:val="16"/>
-        </w:rPr>
-        <w:t xml:space="preserve"> 4 to 10</w:t>
-      </w:r>
-      <w:r>
-        <w:rPr>
-          <w:rFonts w:cs="Times New Roman"/>
-          <w:sz w:val="18"/>
-          <w:szCs w:val="16"/>
-        </w:rPr>
-        <w:t>, in the Results</w:t>
-      </w:r>
-      <w:r>
-        <w:rPr>
-          <w:rFonts w:cs="Times New Roman"/>
-          <w:sz w:val="18"/>
-          <w:szCs w:val="16"/>
-        </w:rPr>
-        <w:t xml:space="preserve"> section. </w:t>
-      </w:r>
-    </w:p>
-    <w:p>
-      <w:pPr>
-        <w:spacing w:after="0"/>
-        <w:ind w:left="720"/>
-        <w:rPr>
-          <w:rFonts w:cs="Times New Roman"/>
-          <w:sz w:val="18"/>
-          <w:szCs w:val="16"/>
-        </w:rPr>
-      </w:pPr>
-      <w:r>
-        <w:rPr>
-          <w:rFonts w:cs="Times New Roman"/>
-          <w:sz w:val="18"/>
-          <w:szCs w:val="16"/>
-        </w:rPr>
-        <w:t>For Step 1, see “Mathematical model of the cancer environment”.</w:t>
-      </w:r>
-    </w:p>
-    <w:p>
-      <w:pPr>
-        <w:spacing w:after="0"/>
-        <w:ind w:left="720"/>
-        <w:rPr>
-          <w:rFonts w:cs="Times New Roman"/>
-          <w:sz w:val="18"/>
-          <w:szCs w:val="16"/>
-        </w:rPr>
-      </w:pPr>
-      <w:r>
-        <w:rPr>
-          <w:rFonts w:cs="Times New Roman"/>
-          <w:sz w:val="18"/>
-          <w:szCs w:val="16"/>
-        </w:rPr>
-        <w:t xml:space="preserve">For Steps 2-3, see “Data retrieval and generation”. </w:t>
-      </w:r>
-    </w:p>
-    <w:p>
-      <w:pPr>
-        <w:spacing w:after="0"/>
-        <w:ind w:left="720"/>
-        <w:rPr>
-          <w:rFonts w:cs="Times New Roman"/>
-          <w:sz w:val="18"/>
-          <w:szCs w:val="16"/>
-        </w:rPr>
-      </w:pPr>
-      <w:r>
-        <w:rPr>
-          <w:rFonts w:cs="Times New Roman"/>
-          <w:sz w:val="18"/>
-          <w:szCs w:val="16"/>
-        </w:rPr>
-        <w:t xml:space="preserve">For Steps 4-5, see “‘Goodness of fit’ between synthetic data and TCGA”. </w:t>
-      </w:r>
-    </w:p>
-    <w:p>
-      <w:pPr>
-        <w:spacing w:after="0"/>
-        <w:ind w:left="720"/>
-        <w:rPr>
-          <w:rFonts w:cs="Times New Roman"/>
-          <w:sz w:val="18"/>
-          <w:szCs w:val="16"/>
-        </w:rPr>
-      </w:pPr>
-      <w:r>
-        <w:rPr>
-          <w:rFonts w:cs="Times New Roman"/>
-          <w:sz w:val="18"/>
-          <w:szCs w:val="16"/>
-        </w:rPr>
-        <w:t>For Step 6, see “Machine learning on synthetic data”.</w:t>
-      </w:r>
-    </w:p>
-    <w:p>
-      <w:pPr>
-        <w:spacing w:after="0"/>
-        <w:ind w:left="720"/>
-        <w:rPr>
-          <w:rFonts w:cs="Times New Roman"/>
-          <w:sz w:val="18"/>
-          <w:szCs w:val="16"/>
-        </w:rPr>
-      </w:pPr>
-      <w:r>
-        <w:rPr>
-          <w:rFonts w:cs="Times New Roman"/>
-          <w:sz w:val="18"/>
-          <w:szCs w:val="16"/>
-        </w:rPr>
-        <w:t>For Steps 7-9, see “Identification of TCGA cancer genes”.</w:t>
-      </w:r>
-    </w:p>
-    <w:p>
-      <w:pPr>
-        <w:spacing w:after="0"/>
-        <w:ind w:left="720"/>
-        <w:rPr>
-          <w:rFonts w:cs="Times New Roman"/>
-          <w:color w:val="FF0000"/>
-          <w:sz w:val="24"/>
-        </w:rPr>
-      </w:pPr>
-      <w:r>
-        <w:rPr>
-          <w:rFonts w:cs="Times New Roman"/>
-          <w:sz w:val="18"/>
-          <w:szCs w:val="16"/>
-        </w:rPr>
-        <w:t>For Step 10, see “Validation of top predicted driver genes with pathway analysis”.</w:t>
-      </w:r>
-    </w:p>
-    <w:p>
-      <w:pPr>
-        <w:pStyle w:val="Heading2"/>
-        <w:rPr>
-          <w:rFonts w:cs="Times New Roman"/>
-        </w:rPr>
-      </w:pPr>
-      <w:bookmarkStart w:id="12" w:name="_Toc3648346"/>
-      <w:r>
-        <w:rPr>
-          <w:rFonts w:cs="Times New Roman"/>
-        </w:rPr>
-        <w:lastRenderedPageBreak/>
+        <w:rPr>
+          <w:rFonts w:cs="Times New Roman"/>
+        </w:rPr>
+      </w:pPr>
+      <w:bookmarkStart w:id="13" w:name="_Toc3648346"/>
+      <w:r>
+        <w:rPr>
+          <w:rFonts w:cs="Times New Roman"/>
+        </w:rPr>
         <w:t>I. Mathematical model of the cancer environment</w:t>
       </w:r>
-      <w:bookmarkEnd w:id="12"/>
+      <w:bookmarkEnd w:id="13"/>
     </w:p>
     <w:p>
       <w:pPr>
@@ -7748,14 +6977,6 @@
     </w:p>
     <w:p>
       <w:pPr>
-        <w:spacing w:line="360" w:lineRule="auto"/>
-        <w:rPr>
-          <w:rFonts w:cs="Times New Roman"/>
-        </w:rPr>
-      </w:pPr>
-    </w:p>
-    <w:p>
-      <w:pPr>
         <w:pStyle w:val="Heading2"/>
         <w:shd w:val="clear" w:color="auto" w:fill="FFFFFF" w:themeFill="background1"/>
         <w:rPr>
@@ -7763,7 +6984,7 @@
           <w:noProof/>
         </w:rPr>
       </w:pPr>
-      <w:bookmarkStart w:id="13" w:name="_Toc3648347"/>
+      <w:bookmarkStart w:id="14" w:name="_Toc3648347"/>
       <w:r>
         <w:rPr>
           <w:rFonts w:cs="Times New Roman"/>
@@ -7772,7 +6993,7 @@
         <w:lastRenderedPageBreak/>
         <w:t>II. Data retrieval and generation</w:t>
       </w:r>
-      <w:bookmarkEnd w:id="13"/>
+      <w:bookmarkEnd w:id="14"/>
     </w:p>
     <w:p>
       <w:pPr>
@@ -8010,7 +7231,7 @@
                 <v:stroke joinstyle="miter"/>
                 <v:path gradientshapeok="t" o:connecttype="rect"/>
               </v:shapetype>
-              <v:shape id="Text Box 78" o:spid="_x0000_s1026" type="#_x0000_t202" style="width:408.7pt;height:230pt;visibility:visible;mso-wrap-style:square;mso-left-percent:-10001;mso-top-percent:-10001;mso-position-horizontal:absolute;mso-position-horizontal-relative:char;mso-position-vertical:absolute;mso-position-vertical-relative:line;mso-left-percent:-10001;mso-top-percent:-10001;v-text-anchor:top" o:gfxdata="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" fillcolor="white [3201]" strokeweight=".5pt">
+              <v:shape id="Text Box 78" o:spid="_x0000_s1026" type="#_x0000_t202" style="width:408.7pt;height:230pt;visibility:visible;mso-wrap-style:square;mso-left-percent:-10001;mso-top-percent:-10001;mso-position-horizontal:absolute;mso-position-horizontal-relative:char;mso-position-vertical:absolute;mso-position-vertical-relative:line;mso-left-percent:-10001;mso-top-percent:-10001;v-text-anchor:top" o:gfxdata="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" fillcolor="white [3201]" strokeweight=".5pt">
                 <v:textbox>
                   <w:txbxContent>
                     <w:p>
@@ -8463,7 +7684,7 @@
           <w:rFonts w:cs="Times New Roman"/>
         </w:rPr>
       </w:pPr>
-      <w:commentRangeStart w:id="14"/>
+      <w:commentRangeStart w:id="15"/>
       <w:r>
         <w:rPr>
           <w:rFonts w:cs="Times New Roman"/>
@@ -9072,13 +8293,13 @@
         </w:rPr>
         <w:t>laborum</w:t>
       </w:r>
-      <w:commentRangeEnd w:id="14"/>
+      <w:commentRangeEnd w:id="15"/>
       <w:proofErr w:type="spellEnd"/>
       <w:r>
         <w:rPr>
           <w:rStyle w:val="CommentReference"/>
         </w:rPr>
-        <w:commentReference w:id="14"/>
+        <w:commentReference w:id="15"/>
       </w:r>
     </w:p>
     <w:p>
@@ -9214,111 +8435,94 @@
     </w:p>
     <w:p>
       <w:pPr>
-        <w:rPr>
-          <w:rFonts w:eastAsiaTheme="majorEastAsia"/>
-          <w:sz w:val="32"/>
-          <w:szCs w:val="32"/>
-        </w:rPr>
-      </w:pPr>
+        <w:pStyle w:val="Heading2"/>
+        <w:rPr>
+          <w:rFonts w:cs="Times New Roman"/>
+        </w:rPr>
+      </w:pPr>
+      <w:bookmarkStart w:id="16" w:name="_Toc3648349"/>
+      <w:r>
+        <w:rPr>
+          <w:rFonts w:cs="Times New Roman"/>
+        </w:rPr>
+        <w:t>II</w:t>
+      </w:r>
+      <w:r>
+        <w:rPr>
+          <w:rFonts w:cs="Times New Roman"/>
+        </w:rPr>
+        <w:t>I</w:t>
+      </w:r>
+      <w:bookmarkStart w:id="17" w:name="_Hlk35011"/>
+      <w:r>
+        <w:rPr>
+          <w:rFonts w:cs="Times New Roman"/>
+        </w:rPr>
+        <w:t>. “Goodness of fit” between synthetic data and TCGA</w:t>
+      </w:r>
+      <w:bookmarkEnd w:id="16"/>
+      <w:r>
+        <w:rPr>
+          <w:rFonts w:cs="Times New Roman"/>
+        </w:rPr>
+        <w:t xml:space="preserve"> </w:t>
+      </w:r>
     </w:p>
     <w:p>
       <w:pPr>
-        <w:pStyle w:val="Heading1"/>
-        <w:rPr>
-          <w:rFonts w:cs="Times New Roman"/>
-        </w:rPr>
-      </w:pPr>
-      <w:bookmarkStart w:id="15" w:name="_Toc3648348"/>
-      <w:r>
-        <w:rPr>
-          <w:rFonts w:cs="Times New Roman"/>
-        </w:rPr>
-        <w:t>Results</w:t>
-      </w:r>
-      <w:bookmarkEnd w:id="15"/>
+        <w:pStyle w:val="Heading3"/>
+        <w:rPr>
+          <w:sz w:val="28"/>
+          <w:szCs w:val="28"/>
+        </w:rPr>
+      </w:pPr>
+      <w:bookmarkStart w:id="18" w:name="_Toc3648350"/>
+      <w:r>
+        <w:t>a. Feature computation</w:t>
+      </w:r>
+      <w:bookmarkEnd w:id="18"/>
     </w:p>
     <w:p>
       <w:pPr>
-        <w:pStyle w:val="Heading2"/>
-        <w:rPr>
-          <w:rFonts w:cs="Times New Roman"/>
-        </w:rPr>
-      </w:pPr>
-      <w:bookmarkStart w:id="16" w:name="_Toc3648349"/>
-      <w:r>
-        <w:rPr>
-          <w:rFonts w:cs="Times New Roman"/>
-        </w:rPr>
-        <w:t>I</w:t>
-      </w:r>
-      <w:bookmarkStart w:id="17" w:name="_Hlk35011"/>
-      <w:r>
-        <w:rPr>
-          <w:rFonts w:cs="Times New Roman"/>
-        </w:rPr>
-        <w:t>. “Goodness of fit” between synthetic data and TCGA</w:t>
-      </w:r>
-      <w:bookmarkEnd w:id="16"/>
-      <w:r>
-        <w:rPr>
-          <w:rFonts w:cs="Times New Roman"/>
-        </w:rPr>
-        <w:t xml:space="preserve"> </w:t>
+        <w:spacing w:after="0" w:line="360" w:lineRule="auto"/>
+        <w:rPr>
+          <w:rFonts w:cs="Times New Roman"/>
+        </w:rPr>
+      </w:pPr>
+      <w:bookmarkStart w:id="19" w:name="_GoBack"/>
+      <w:bookmarkEnd w:id="17"/>
+      <w:r>
+        <w:rPr>
+          <w:rFonts w:cs="Times New Roman"/>
+        </w:rPr>
+        <w:t xml:space="preserve">  </w:t>
+      </w:r>
+      <w:r>
+        <w:rPr>
+          <w:rFonts w:cs="Times New Roman"/>
+        </w:rPr>
+        <w:tab/>
+        <w:t xml:space="preserve">We initially created thirteen features that we hypothesized can characterize and discriminate between passenger and driver cancer genes in both our synthetic dataset and the TCGA dataset. </w:t>
+      </w:r>
+    </w:p>
+    <w:bookmarkEnd w:id="19"/>
+    <w:p>
+      <w:pPr>
+        <w:spacing w:after="0" w:line="360" w:lineRule="auto"/>
+        <w:rPr>
+          <w:rFonts w:cs="Times New Roman"/>
+        </w:rPr>
+      </w:pPr>
+      <w:r>
+        <w:rPr>
+          <w:rFonts w:cs="Times New Roman"/>
+        </w:rPr>
+        <w:tab/>
+        <w:t>The features can be divided into five categories: (1) the frequency of a mutation type (silent, missense, and nonsense) in all documented mutations of the gene, (2) the ratio between mutation types (nonsense to missense, missense to silent, silent to nonsilent), (3) the clustering, or recurrence of mutations at hotspots (missense, or all types), and (4) the significance of certain types of mutations (missense, nonsense, or silent) at their locations. The remaining two features are the number of samples the gene is found mutated and gene length, respectively.</w:t>
       </w:r>
     </w:p>
     <w:p>
       <w:pPr>
-        <w:pStyle w:val="Heading3"/>
-        <w:rPr>
-          <w:sz w:val="28"/>
-          <w:szCs w:val="28"/>
-        </w:rPr>
-      </w:pPr>
-      <w:bookmarkStart w:id="18" w:name="_Toc3648350"/>
-      <w:r>
-        <w:t>a. Feature computation</w:t>
-      </w:r>
-      <w:bookmarkEnd w:id="18"/>
-    </w:p>
-    <w:bookmarkEnd w:id="17"/>
-    <w:p>
-      <w:pPr>
-        <w:spacing w:after="0" w:line="360" w:lineRule="auto"/>
-        <w:rPr>
-          <w:rFonts w:cs="Times New Roman"/>
-        </w:rPr>
-      </w:pPr>
-      <w:r>
-        <w:rPr>
-          <w:rFonts w:cs="Times New Roman"/>
-        </w:rPr>
-        <w:t xml:space="preserve">  </w:t>
-      </w:r>
-      <w:r>
-        <w:rPr>
-          <w:rFonts w:cs="Times New Roman"/>
-        </w:rPr>
-        <w:tab/>
-        <w:t xml:space="preserve">We initially created thirteen features that we hypothesized can characterize and discriminate between passenger and driver cancer genes in both our synthetic dataset and the TCGA dataset. </w:t>
-      </w:r>
-    </w:p>
-    <w:p>
-      <w:pPr>
-        <w:spacing w:after="0" w:line="360" w:lineRule="auto"/>
-        <w:rPr>
-          <w:rFonts w:cs="Times New Roman"/>
-        </w:rPr>
-      </w:pPr>
-      <w:r>
-        <w:rPr>
-          <w:rFonts w:cs="Times New Roman"/>
-        </w:rPr>
-        <w:tab/>
-        <w:t>The features can be divided into five categories: (1) the frequency of a mutation type (silent, missense, and nonsense) in all documented mutations of the gene, (2) the ratio between mutation types (nonsense to missense, missense to silent, silent to nonsilent), (3) the clustering, or recurrence of mutations at hotspots (missense, or all types), and (4) the significance of certain types of mutations (missense, nonsense, or silent) at their locations. The remaining two features are the number of samples the gene is found mutated and gene length, respectively.</w:t>
-      </w:r>
-    </w:p>
-    <w:p>
-      <w:pPr>
         <w:spacing w:after="0" w:line="360" w:lineRule="auto"/>
         <w:ind w:firstLine="720"/>
         <w:rPr>
@@ -9329,7 +8533,6 @@
         <w:rPr>
           <w:rFonts w:cs="Times New Roman"/>
         </w:rPr>
-        <w:lastRenderedPageBreak/>
         <w:t xml:space="preserve">Mutational clustering was measured by the normalized Shannon’s entropy value of </w:t>
       </w:r>
       <m:oMath>
@@ -9585,18 +8788,25 @@
         <w:rPr>
           <w:rFonts w:eastAsia="Malgun Gothic" w:cs="Times New Roman"/>
         </w:rPr>
-        <w:t xml:space="preserve">th codon. Driver genes were expected to have higher occurrences of hotspots, thus lower entropy values, than passenger genes. The significance of each type of mutation in the gene was measured by computing their p-values, where we created artificial permutations of the synthetic dataset with Monte Carlo simulations. Specifically, for each gene, we shuffled each mutation to a different spot in the gene with the same nucleotide as in the observed spot (the total mutation count remained fixed). After eight simulations, the (missense, nonsense, silent) p-value was calculated as the fraction of simulated datasets with (missense, nonsense, silent) mutation counts greater than or equal to that of the original dataset. Again, driver genes were expected to be more statistically significant and therefore assume lower p-values on average.  </w:t>
+        <w:t xml:space="preserve">th codon. Driver genes were expected to have higher occurrences of hotspots, </w:t>
+      </w:r>
+      <w:r>
+        <w:rPr>
+          <w:rFonts w:eastAsia="Malgun Gothic" w:cs="Times New Roman"/>
+        </w:rPr>
+        <w:lastRenderedPageBreak/>
+        <w:t xml:space="preserve">thus lower entropy values, than passenger genes. The significance of each type of mutation in the gene was measured by computing their p-values, where we created artificial permutations of the synthetic dataset with Monte Carlo simulations. Specifically, for each gene, we shuffled each mutation to a different spot in the gene with the same nucleotide as in the observed spot (the total mutation count remained fixed). After eight simulations, the (missense, nonsense, silent) p-value was calculated as the fraction of simulated datasets with (missense, nonsense, silent) mutation counts greater than or equal to that of the original dataset. Again, driver genes were expected to be more statistically significant and therefore assume lower p-values on average.  </w:t>
       </w:r>
     </w:p>
     <w:p>
       <w:pPr>
         <w:pStyle w:val="Heading3"/>
       </w:pPr>
-      <w:bookmarkStart w:id="19" w:name="_Toc3648351"/>
+      <w:bookmarkStart w:id="20" w:name="_Toc3648351"/>
       <w:r>
         <w:t>b. Comparison of feature value distributions across datasets</w:t>
       </w:r>
-      <w:bookmarkEnd w:id="19"/>
+      <w:bookmarkEnd w:id="20"/>
     </w:p>
     <w:p/>
     <w:p>
@@ -9614,7 +8824,7 @@
           <w:noProof/>
         </w:rPr>
         <w:drawing>
-          <wp:inline distT="0" distB="0" distL="0" distR="0" wp14:anchorId="599FECAE" wp14:editId="2854096B">
+          <wp:inline distT="0" distB="0" distL="0" distR="0" wp14:anchorId="57B84FB0" wp14:editId="54D5F6D1">
             <wp:extent cx="5740400" cy="3782776"/>
             <wp:effectExtent l="0" t="0" r="0" b="1905"/>
             <wp:docPr id="2" name="Picture 2"/>
@@ -9704,8 +8914,14 @@
         <w:rPr>
           <w:rFonts w:cs="Times New Roman"/>
         </w:rPr>
+        <w:t xml:space="preserve">We compared the distribution of the features’ values across the two datasets in order to predict the features’ usefulness and to verify the similarity of our mathematical model-derived synthetic dataset to the TCGA dataset. For all four categories, we found that genes in our synthetic dataset have similar characteristics to those in the TCGA dataset (Fig. 2), and aforementioned predictions on driver genes’ </w:t>
+      </w:r>
+      <w:r>
+        <w:rPr>
+          <w:rFonts w:cs="Times New Roman"/>
+        </w:rPr>
         <w:lastRenderedPageBreak/>
-        <w:t xml:space="preserve">We compared the distribution of the features’ values across the two datasets in order to predict the features’ usefulness and to verify the similarity of our mathematical model-derived synthetic dataset to the TCGA dataset. For all four categories, we found that genes in our synthetic dataset have similar characteristics to those in the TCGA dataset (Fig. 2), and aforementioned predictions on driver genes’ entropy and p-value distributions were validated. For features for which one or more gene types assume different distributions across datasets, we evaluated the biological feasibility of the synthetic dataset’s distribution; for example, the higher frequency of low mutation in TSGs in our synthetic data (Fig. 2C) may indicate an overrepresentation of tumor suppressor genes with hotspot mutations, analogous to the TP53 gene. </w:t>
+        <w:t xml:space="preserve">entropy and p-value distributions were validated. For features for which one or more gene types assume different distributions across datasets, we evaluated the biological feasibility of the synthetic dataset’s distribution; for example, the higher frequency of low mutation in TSGs in our synthetic data (Fig. 2C) may indicate an overrepresentation of tumor suppressor genes with hotspot mutations, analogous to the TP53 gene. </w:t>
       </w:r>
     </w:p>
     <w:p>
@@ -9720,20 +8936,37 @@
     </w:p>
     <w:p>
       <w:pPr>
+        <w:pStyle w:val="Heading1"/>
+        <w:rPr>
+          <w:rFonts w:cs="Times New Roman"/>
+        </w:rPr>
+      </w:pPr>
+      <w:bookmarkStart w:id="21" w:name="_Toc3648348"/>
+      <w:r>
+        <w:rPr>
+          <w:rFonts w:cs="Times New Roman"/>
+        </w:rPr>
+        <w:t>Results</w:t>
+      </w:r>
+      <w:bookmarkEnd w:id="21"/>
+    </w:p>
+    <w:p>
+      <w:pPr>
         <w:pStyle w:val="Heading2"/>
         <w:rPr>
           <w:rFonts w:cs="Times New Roman"/>
         </w:rPr>
       </w:pPr>
-      <w:bookmarkStart w:id="20" w:name="_Toc3648352"/>
-      <w:commentRangeStart w:id="21"/>
-      <w:r>
-        <w:rPr>
-          <w:rFonts w:cs="Times New Roman"/>
-        </w:rPr>
-        <w:t>II. Machine learning on synthetic data</w:t>
-      </w:r>
-      <w:bookmarkEnd w:id="20"/>
+      <w:bookmarkStart w:id="22" w:name="_Toc3648352"/>
+      <w:bookmarkStart w:id="23" w:name="_Toc3648353"/>
+      <w:commentRangeStart w:id="24"/>
+      <w:r>
+        <w:rPr>
+          <w:rFonts w:cs="Times New Roman"/>
+        </w:rPr>
+        <w:t>I. Machine learning on synthetic data</w:t>
+      </w:r>
+      <w:bookmarkEnd w:id="22"/>
       <w:r>
         <w:rPr>
           <w:rFonts w:cs="Times New Roman"/>
@@ -9741,13 +8974,13 @@
         </w:rPr>
         <w:t xml:space="preserve"> </w:t>
       </w:r>
-      <w:commentRangeEnd w:id="21"/>
+      <w:commentRangeEnd w:id="24"/>
       <w:r>
         <w:rPr>
           <w:rStyle w:val="CommentReference"/>
           <w:rFonts w:eastAsiaTheme="minorEastAsia" w:cstheme="minorBidi"/>
         </w:rPr>
-        <w:commentReference w:id="21"/>
+        <w:commentReference w:id="24"/>
       </w:r>
     </w:p>
     <w:p>
@@ -9771,85 +9004,57 @@
           <w:rFonts w:cs="Times New Roman"/>
           <w:noProof/>
         </w:rPr>
-        <w:t xml:space="preserve">We proceeded to create a machine learning model with our synthetic data as the training </w:t>
+        <w:t xml:space="preserve">We proceeded to create a machine learning model with our synthetic data as the training and validating data. Because the synthetic data does not contain unexplained errors like the TCGA data, it is more reliable for creating a robust machine learning model. The random forest algorithm was used, and to account for the imbalance between the passenger and driver class, we applied the RUSBoost algorithm, which reduces bias towards the majority class through a iterative sampling method that prioritizes the correction of a previously misclassified item </w:t>
       </w:r>
       <w:r>
         <w:rPr>
           <w:rFonts w:cs="Times New Roman"/>
           <w:noProof/>
         </w:rPr>
-        <w:t xml:space="preserve">and validating </w:t>
+        <w:fldChar w:fldCharType="begin" w:fldLock="1"/>
       </w:r>
       <w:r>
         <w:rPr>
           <w:rFonts w:cs="Times New Roman"/>
           <w:noProof/>
         </w:rPr>
-        <w:t xml:space="preserve">data. Because the synthetic data does not contain unexplained errors like the TCGA data, it is more reliable for creating a robust machine learning model. The random forest algorithm was used, and to account for the imbalance between the passenger and driver class, we applied the RUSBoost algorithm, which reduces bias towards the majority class through a iterative sampling method that prioritizes the correction of a previously misclassified item </w:t>
+        <w:instrText>ADDIN CSL_CITATION {"citationItems":[{"id":"ITEM-1","itemData":{"author":[{"dropping-particle":"","family":"Seiffert","given":"Chris","non-dropping-particle":"","parse-names":false,"suffix":""},{"dropping-particle":"","family":"Khoshgoftaar","given":"Taghi M","non-dropping-particle":"","parse-names":false,"suffix":""},{"dropping-particle":"Van","family":"Hulse","given":"Jason","non-dropping-particle":"","parse-names":false,"suffix":""},{"dropping-particle":"","family":"Napolitano","given":"Amri","non-dropping-particle":"","parse-names":false,"suffix":""}],"id":"ITEM-1","issue":"1","issued":{"date-parts":[["2010"]]},"page":"185-197","title":"RUSBoost : A Hybrid Approach to Alleviating Class Imbalance","type":"article-journal","volume":"40"},"uris":["http://www.mendeley.com/documents/?uuid=f5e02eaf-c002-4050-b885-b4ed4ee36c01"]}],"mendeley":{"formattedCitation":"(Seiffert et al.)","plainTextFormattedCitation":"(Seiffert et al.)","previouslyFormattedCitation":"(Seiffert, Khoshgoftaar, Hulse, &amp; Napolitano, 2010)"},"properties":{"noteIndex":0},"schema":"https://github.com/citation-style-language/schema/raw/master/csl-citation.json"}</w:instrText>
       </w:r>
       <w:r>
         <w:rPr>
           <w:rFonts w:cs="Times New Roman"/>
           <w:noProof/>
         </w:rPr>
-        <w:fldChar w:fldCharType="begin" w:fldLock="1"/>
+        <w:fldChar w:fldCharType="separate"/>
       </w:r>
       <w:r>
         <w:rPr>
           <w:rFonts w:cs="Times New Roman"/>
           <w:noProof/>
         </w:rPr>
-        <w:instrText>ADDIN CSL_CITATION {"citationItems":[{"id":"ITEM-1","itemData":{"author":[{"dropping-particle":"","family":"Seiffert","given":"Chris","non-dropping-particle":"","parse-names":false,"suffix":""},{"dropping-particle":"","family":"Khoshgoftaar","given":"Taghi M","non-dropping-particle":"","parse-names":false,"suffix":""},{"dropping-particle":"Van","family":"Hulse","given":"Jason","non-dropping-particle":"","parse-names":false,"suffix":""},{"dropping-particle":"","family":"Napolitano","given":"Amri","non-dropping-particle":"","parse-names":false,"suffix":""}],"id":"ITEM-1","issue":"1","issued":{"date-parts":[["2010"]]},"page":"185-197","title":"RUSBoost : A Hybrid Approach to Alleviating Class Imbalance","type":"article-journal","volume":"40"},"uris":["http://www.mendeley.com/documents/?uuid=f5e02eaf-c002-4050-b885-b4ed4ee36c01"]}],"mendeley":{"formattedCitation":"(Seiffert et al.)","plainTextFormattedCitation":"(Seiffert et al.)","previouslyFormattedCitation":"(Seiffert, Khoshgoftaar, Hulse, &amp; Napolitano, 2010)"},"properties":{"noteIndex":0},"schema":"https://github.com/citation-style-language/schema/raw/master/csl-citation.json"}</w:instrText>
+        <w:t>(Seiffert et al.)</w:t>
       </w:r>
       <w:r>
         <w:rPr>
           <w:rFonts w:cs="Times New Roman"/>
           <w:noProof/>
         </w:rPr>
-        <w:fldChar w:fldCharType="separate"/>
+        <w:fldChar w:fldCharType="end"/>
       </w:r>
       <w:r>
         <w:rPr>
           <w:rFonts w:cs="Times New Roman"/>
           <w:noProof/>
         </w:rPr>
-        <w:t>(Seiffert et al.)</w:t>
-      </w:r>
-      <w:r>
-        <w:rPr>
-          <w:rFonts w:cs="Times New Roman"/>
-          <w:noProof/>
-        </w:rPr>
-        <w:fldChar w:fldCharType="end"/>
-      </w:r>
-      <w:r>
-        <w:rPr>
-          <w:rFonts w:cs="Times New Roman"/>
-          <w:noProof/>
-        </w:rPr>
-        <w:t xml:space="preserve">. Results of 15% hold-out validation on the classifier is reported in Table 1. The classifier’s accuracy well exceeds 90% and its Cohen’s kappa, </w:t>
-      </w:r>
-      <w:r>
-        <w:rPr>
-          <w:rFonts w:cs="Times New Roman"/>
-          <w:noProof/>
-        </w:rPr>
-        <w:t xml:space="preserve">a </w:t>
-      </w:r>
-      <w:r>
-        <w:rPr>
-          <w:rFonts w:cs="Times New Roman"/>
-          <w:noProof/>
-        </w:rPr>
-        <w:t xml:space="preserve"> measure of accuracy that is adjusted for chance selection, exceeds 0.8. </w:t>
-      </w:r>
-      <w:commentRangeStart w:id="22"/>
-      <w:commentRangeEnd w:id="22"/>
+        <w:t xml:space="preserve">. Results of 15% hold-out validation on the classifier is reported in Table 1. The classifier’s accuracy well exceeds 90% and its Cohen’s kappa, a  measure of accuracy that is adjusted for chance selection, exceeds 0.8. </w:t>
+      </w:r>
+      <w:commentRangeStart w:id="25"/>
+      <w:commentRangeEnd w:id="25"/>
       <w:r>
         <w:rPr>
           <w:rStyle w:val="CommentReference"/>
         </w:rPr>
-        <w:commentReference w:id="22"/>
+        <w:commentReference w:id="25"/>
       </w:r>
     </w:p>
     <w:p>
@@ -9869,7 +9074,7 @@
         <mc:AlternateContent>
           <mc:Choice Requires="wps">
             <w:drawing>
-              <wp:inline distT="0" distB="0" distL="0" distR="0" wp14:anchorId="6DD0F53D" wp14:editId="045D18A1">
+              <wp:inline distT="0" distB="0" distL="0" distR="0" wp14:anchorId="6276C5B5" wp14:editId="018B9370">
                 <wp:extent cx="6457071" cy="1109965"/>
                 <wp:effectExtent l="0" t="0" r="20320" b="14605"/>
                 <wp:docPr id="1" name="Text Box 1"/>
@@ -10203,7 +9408,7 @@
           </mc:Choice>
           <mc:Fallback>
             <w:pict>
-              <v:shape w14:anchorId="6DD0F53D" id="Text Box 1" o:spid="_x0000_s1027" type="#_x0000_t202" style="width:508.45pt;height:87.4pt;visibility:visible;mso-wrap-style:square;mso-left-percent:-10001;mso-top-percent:-10001;mso-position-horizontal:absolute;mso-position-horizontal-relative:char;mso-position-vertical:absolute;mso-position-vertical-relative:line;mso-left-percent:-10001;mso-top-percent:-10001;v-text-anchor:top" o:gfxdata="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" fillcolor="white [3201]" strokecolor="#e7e6e6 [3214]" strokeweight=".5pt">
+              <v:shape w14:anchorId="6276C5B5" id="Text Box 1" o:spid="_x0000_s1027" type="#_x0000_t202" style="width:508.45pt;height:87.4pt;visibility:visible;mso-wrap-style:square;mso-left-percent:-10001;mso-top-percent:-10001;mso-position-horizontal:absolute;mso-position-horizontal-relative:char;mso-position-vertical:absolute;mso-position-vertical-relative:line;mso-left-percent:-10001;mso-top-percent:-10001;v-text-anchor:top" o:gfxdata="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" fillcolor="white [3201]" strokecolor="#e7e6e6 [3214]" strokeweight=".5pt">
                 <v:textbox>
                   <w:txbxContent>
                     <w:tbl>
@@ -10512,12 +9717,23 @@
           <w:rFonts w:cs="Times New Roman"/>
         </w:rPr>
       </w:pPr>
-      <w:bookmarkStart w:id="23" w:name="_Toc3648353"/>
-      <w:r>
-        <w:rPr>
-          <w:rFonts w:cs="Times New Roman"/>
-        </w:rPr>
-        <w:t xml:space="preserve">III. </w:t>
+      <w:r>
+        <w:rPr>
+          <w:rFonts w:cs="Times New Roman"/>
+        </w:rPr>
+        <w:t>I</w:t>
+      </w:r>
+      <w:r>
+        <w:rPr>
+          <w:rFonts w:cs="Times New Roman"/>
+        </w:rPr>
+        <w:t>I</w:t>
+      </w:r>
+      <w:r>
+        <w:rPr>
+          <w:rFonts w:cs="Times New Roman"/>
+        </w:rPr>
+        <w:t xml:space="preserve">. </w:t>
       </w:r>
       <w:bookmarkEnd w:id="23"/>
       <w:r>
@@ -10919,11 +10135,8 @@
         <w:shd w:val="clear" w:color="auto" w:fill="FFFFFF" w:themeFill="background1"/>
         <w:spacing w:after="0" w:line="360" w:lineRule="auto"/>
         <w:ind w:firstLine="720"/>
-        <w:rPr>
-          <w:rFonts w:cs="Times New Roman"/>
-        </w:rPr>
-      </w:pPr>
-      <w:commentRangeStart w:id="24"/>
+      </w:pPr>
+      <w:commentRangeStart w:id="26"/>
       <w:r>
         <w:rPr>
           <w:rFonts w:cs="Times New Roman"/>
@@ -11305,255 +10518,253 @@
         <w:rPr>
           <w:rFonts w:cs="Times New Roman"/>
         </w:rPr>
+        <w:t>esse</w:t>
+      </w:r>
+      <w:proofErr w:type="spellEnd"/>
+      <w:r>
+        <w:rPr>
+          <w:rFonts w:cs="Times New Roman"/>
+        </w:rPr>
+        <w:t xml:space="preserve"> </w:t>
+      </w:r>
+      <w:proofErr w:type="spellStart"/>
+      <w:r>
+        <w:rPr>
+          <w:rFonts w:cs="Times New Roman"/>
+        </w:rPr>
+        <w:t>cillum</w:t>
+      </w:r>
+      <w:proofErr w:type="spellEnd"/>
+      <w:r>
+        <w:rPr>
+          <w:rFonts w:cs="Times New Roman"/>
+        </w:rPr>
+        <w:t xml:space="preserve"> dolore </w:t>
+      </w:r>
+      <w:proofErr w:type="spellStart"/>
+      <w:r>
+        <w:rPr>
+          <w:rFonts w:cs="Times New Roman"/>
+        </w:rPr>
+        <w:t>eu</w:t>
+      </w:r>
+      <w:proofErr w:type="spellEnd"/>
+      <w:r>
+        <w:rPr>
+          <w:rFonts w:cs="Times New Roman"/>
+        </w:rPr>
+        <w:t xml:space="preserve"> </w:t>
+      </w:r>
+      <w:proofErr w:type="spellStart"/>
+      <w:r>
+        <w:rPr>
+          <w:rFonts w:cs="Times New Roman"/>
+        </w:rPr>
+        <w:t>fugiat</w:t>
+      </w:r>
+      <w:proofErr w:type="spellEnd"/>
+      <w:r>
+        <w:rPr>
+          <w:rFonts w:cs="Times New Roman"/>
+        </w:rPr>
+        <w:t xml:space="preserve"> </w:t>
+      </w:r>
+      <w:proofErr w:type="spellStart"/>
+      <w:r>
+        <w:rPr>
+          <w:rFonts w:cs="Times New Roman"/>
+        </w:rPr>
+        <w:t>nulla</w:t>
+      </w:r>
+      <w:proofErr w:type="spellEnd"/>
+      <w:r>
+        <w:rPr>
+          <w:rFonts w:cs="Times New Roman"/>
+        </w:rPr>
+        <w:t xml:space="preserve"> </w:t>
+      </w:r>
+      <w:proofErr w:type="spellStart"/>
+      <w:r>
+        <w:rPr>
+          <w:rFonts w:cs="Times New Roman"/>
+        </w:rPr>
+        <w:t>pariatur</w:t>
+      </w:r>
+      <w:proofErr w:type="spellEnd"/>
+      <w:r>
+        <w:rPr>
+          <w:rFonts w:cs="Times New Roman"/>
+        </w:rPr>
+        <w:t xml:space="preserve">. </w:t>
+      </w:r>
+      <w:proofErr w:type="spellStart"/>
+      <w:r>
+        <w:rPr>
+          <w:rFonts w:cs="Times New Roman"/>
+        </w:rPr>
+        <w:t>Excepteur</w:t>
+      </w:r>
+      <w:proofErr w:type="spellEnd"/>
+      <w:r>
+        <w:rPr>
+          <w:rFonts w:cs="Times New Roman"/>
+        </w:rPr>
+        <w:t xml:space="preserve"> </w:t>
+      </w:r>
+      <w:proofErr w:type="spellStart"/>
+      <w:r>
+        <w:rPr>
+          <w:rFonts w:cs="Times New Roman"/>
+        </w:rPr>
+        <w:t>sint</w:t>
+      </w:r>
+      <w:proofErr w:type="spellEnd"/>
+      <w:r>
+        <w:rPr>
+          <w:rFonts w:cs="Times New Roman"/>
+        </w:rPr>
+        <w:t xml:space="preserve"> </w:t>
+      </w:r>
+      <w:proofErr w:type="spellStart"/>
+      <w:r>
+        <w:rPr>
+          <w:rFonts w:cs="Times New Roman"/>
+        </w:rPr>
+        <w:t>occaecat</w:t>
+      </w:r>
+      <w:proofErr w:type="spellEnd"/>
+      <w:r>
+        <w:rPr>
+          <w:rFonts w:cs="Times New Roman"/>
+        </w:rPr>
+        <w:t xml:space="preserve"> </w:t>
+      </w:r>
+      <w:proofErr w:type="spellStart"/>
+      <w:r>
+        <w:rPr>
+          <w:rFonts w:cs="Times New Roman"/>
+        </w:rPr>
+        <w:t>cupidatat</w:t>
+      </w:r>
+      <w:proofErr w:type="spellEnd"/>
+      <w:r>
+        <w:rPr>
+          <w:rFonts w:cs="Times New Roman"/>
+        </w:rPr>
+        <w:t xml:space="preserve"> non </w:t>
+      </w:r>
+      <w:proofErr w:type="spellStart"/>
+      <w:r>
+        <w:rPr>
+          <w:rFonts w:cs="Times New Roman"/>
+        </w:rPr>
+        <w:t>proident</w:t>
+      </w:r>
+      <w:proofErr w:type="spellEnd"/>
+      <w:r>
+        <w:rPr>
+          <w:rFonts w:cs="Times New Roman"/>
+        </w:rPr>
+        <w:t xml:space="preserve">, sunt in culpa qui </w:t>
+      </w:r>
+      <w:proofErr w:type="spellStart"/>
+      <w:r>
+        <w:rPr>
+          <w:rFonts w:cs="Times New Roman"/>
+        </w:rPr>
+        <w:t>officia</w:t>
+      </w:r>
+      <w:proofErr w:type="spellEnd"/>
+      <w:r>
+        <w:rPr>
+          <w:rFonts w:cs="Times New Roman"/>
+        </w:rPr>
+        <w:t xml:space="preserve"> </w:t>
+      </w:r>
+      <w:proofErr w:type="spellStart"/>
+      <w:r>
+        <w:rPr>
+          <w:rFonts w:cs="Times New Roman"/>
+        </w:rPr>
+        <w:t>deserunt</w:t>
+      </w:r>
+      <w:proofErr w:type="spellEnd"/>
+      <w:r>
+        <w:rPr>
+          <w:rFonts w:cs="Times New Roman"/>
+        </w:rPr>
+        <w:t xml:space="preserve"> </w:t>
+      </w:r>
+      <w:proofErr w:type="spellStart"/>
+      <w:r>
+        <w:rPr>
+          <w:rFonts w:cs="Times New Roman"/>
+        </w:rPr>
+        <w:t>mollit</w:t>
+      </w:r>
+      <w:proofErr w:type="spellEnd"/>
+      <w:r>
+        <w:rPr>
+          <w:rFonts w:cs="Times New Roman"/>
+        </w:rPr>
+        <w:t xml:space="preserve"> </w:t>
+      </w:r>
+      <w:proofErr w:type="spellStart"/>
+      <w:r>
+        <w:rPr>
+          <w:rFonts w:cs="Times New Roman"/>
+        </w:rPr>
+        <w:t>anim</w:t>
+      </w:r>
+      <w:proofErr w:type="spellEnd"/>
+      <w:r>
+        <w:rPr>
+          <w:rFonts w:cs="Times New Roman"/>
+        </w:rPr>
+        <w:t xml:space="preserve"> id </w:t>
+      </w:r>
+      <w:proofErr w:type="spellStart"/>
+      <w:r>
+        <w:rPr>
+          <w:rFonts w:cs="Times New Roman"/>
+        </w:rPr>
+        <w:t>est</w:t>
+      </w:r>
+      <w:proofErr w:type="spellEnd"/>
+      <w:r>
+        <w:rPr>
+          <w:rFonts w:cs="Times New Roman"/>
+        </w:rPr>
+        <w:t xml:space="preserve"> </w:t>
+      </w:r>
+      <w:proofErr w:type="spellStart"/>
+      <w:r>
+        <w:rPr>
+          <w:rFonts w:cs="Times New Roman"/>
+        </w:rPr>
+        <w:t>laborum</w:t>
+      </w:r>
+      <w:commentRangeEnd w:id="26"/>
+      <w:proofErr w:type="spellEnd"/>
+      <w:r>
+        <w:rPr>
+          <w:rStyle w:val="CommentReference"/>
+        </w:rPr>
+        <w:commentReference w:id="26"/>
+      </w:r>
+    </w:p>
+    <w:p>
+      <w:pPr>
+        <w:spacing w:after="0" w:line="360" w:lineRule="auto"/>
+        <w:rPr>
+          <w:rFonts w:cs="Times New Roman"/>
+        </w:rPr>
+      </w:pPr>
+      <w:r>
+        <w:rPr>
+          <w:rFonts w:cs="Times New Roman"/>
+        </w:rPr>
         <w:lastRenderedPageBreak/>
-        <w:t>esse</w:t>
-      </w:r>
-      <w:proofErr w:type="spellEnd"/>
-      <w:r>
-        <w:rPr>
-          <w:rFonts w:cs="Times New Roman"/>
-        </w:rPr>
-        <w:t xml:space="preserve"> </w:t>
-      </w:r>
-      <w:proofErr w:type="spellStart"/>
-      <w:r>
-        <w:rPr>
-          <w:rFonts w:cs="Times New Roman"/>
-        </w:rPr>
-        <w:t>cillum</w:t>
-      </w:r>
-      <w:proofErr w:type="spellEnd"/>
-      <w:r>
-        <w:rPr>
-          <w:rFonts w:cs="Times New Roman"/>
-        </w:rPr>
-        <w:t xml:space="preserve"> dolore </w:t>
-      </w:r>
-      <w:proofErr w:type="spellStart"/>
-      <w:r>
-        <w:rPr>
-          <w:rFonts w:cs="Times New Roman"/>
-        </w:rPr>
-        <w:t>eu</w:t>
-      </w:r>
-      <w:proofErr w:type="spellEnd"/>
-      <w:r>
-        <w:rPr>
-          <w:rFonts w:cs="Times New Roman"/>
-        </w:rPr>
-        <w:t xml:space="preserve"> </w:t>
-      </w:r>
-      <w:proofErr w:type="spellStart"/>
-      <w:r>
-        <w:rPr>
-          <w:rFonts w:cs="Times New Roman"/>
-        </w:rPr>
-        <w:t>fugiat</w:t>
-      </w:r>
-      <w:proofErr w:type="spellEnd"/>
-      <w:r>
-        <w:rPr>
-          <w:rFonts w:cs="Times New Roman"/>
-        </w:rPr>
-        <w:t xml:space="preserve"> </w:t>
-      </w:r>
-      <w:proofErr w:type="spellStart"/>
-      <w:r>
-        <w:rPr>
-          <w:rFonts w:cs="Times New Roman"/>
-        </w:rPr>
-        <w:t>nulla</w:t>
-      </w:r>
-      <w:proofErr w:type="spellEnd"/>
-      <w:r>
-        <w:rPr>
-          <w:rFonts w:cs="Times New Roman"/>
-        </w:rPr>
-        <w:t xml:space="preserve"> </w:t>
-      </w:r>
-      <w:proofErr w:type="spellStart"/>
-      <w:r>
-        <w:rPr>
-          <w:rFonts w:cs="Times New Roman"/>
-        </w:rPr>
-        <w:t>pariatur</w:t>
-      </w:r>
-      <w:proofErr w:type="spellEnd"/>
-      <w:r>
-        <w:rPr>
-          <w:rFonts w:cs="Times New Roman"/>
-        </w:rPr>
-        <w:t xml:space="preserve">. </w:t>
-      </w:r>
-      <w:proofErr w:type="spellStart"/>
-      <w:r>
-        <w:rPr>
-          <w:rFonts w:cs="Times New Roman"/>
-        </w:rPr>
-        <w:t>Excepteur</w:t>
-      </w:r>
-      <w:proofErr w:type="spellEnd"/>
-      <w:r>
-        <w:rPr>
-          <w:rFonts w:cs="Times New Roman"/>
-        </w:rPr>
-        <w:t xml:space="preserve"> </w:t>
-      </w:r>
-      <w:proofErr w:type="spellStart"/>
-      <w:r>
-        <w:rPr>
-          <w:rFonts w:cs="Times New Roman"/>
-        </w:rPr>
-        <w:t>sint</w:t>
-      </w:r>
-      <w:proofErr w:type="spellEnd"/>
-      <w:r>
-        <w:rPr>
-          <w:rFonts w:cs="Times New Roman"/>
-        </w:rPr>
-        <w:t xml:space="preserve"> </w:t>
-      </w:r>
-      <w:proofErr w:type="spellStart"/>
-      <w:r>
-        <w:rPr>
-          <w:rFonts w:cs="Times New Roman"/>
-        </w:rPr>
-        <w:t>occaecat</w:t>
-      </w:r>
-      <w:proofErr w:type="spellEnd"/>
-      <w:r>
-        <w:rPr>
-          <w:rFonts w:cs="Times New Roman"/>
-        </w:rPr>
-        <w:t xml:space="preserve"> </w:t>
-      </w:r>
-      <w:proofErr w:type="spellStart"/>
-      <w:r>
-        <w:rPr>
-          <w:rFonts w:cs="Times New Roman"/>
-        </w:rPr>
-        <w:t>cupidatat</w:t>
-      </w:r>
-      <w:proofErr w:type="spellEnd"/>
-      <w:r>
-        <w:rPr>
-          <w:rFonts w:cs="Times New Roman"/>
-        </w:rPr>
-        <w:t xml:space="preserve"> non </w:t>
-      </w:r>
-      <w:proofErr w:type="spellStart"/>
-      <w:r>
-        <w:rPr>
-          <w:rFonts w:cs="Times New Roman"/>
-        </w:rPr>
-        <w:t>proident</w:t>
-      </w:r>
-      <w:proofErr w:type="spellEnd"/>
-      <w:r>
-        <w:rPr>
-          <w:rFonts w:cs="Times New Roman"/>
-        </w:rPr>
-        <w:t xml:space="preserve">, sunt in culpa qui </w:t>
-      </w:r>
-      <w:proofErr w:type="spellStart"/>
-      <w:r>
-        <w:rPr>
-          <w:rFonts w:cs="Times New Roman"/>
-        </w:rPr>
-        <w:t>officia</w:t>
-      </w:r>
-      <w:proofErr w:type="spellEnd"/>
-      <w:r>
-        <w:rPr>
-          <w:rFonts w:cs="Times New Roman"/>
-        </w:rPr>
-        <w:t xml:space="preserve"> </w:t>
-      </w:r>
-      <w:proofErr w:type="spellStart"/>
-      <w:r>
-        <w:rPr>
-          <w:rFonts w:cs="Times New Roman"/>
-        </w:rPr>
-        <w:t>deserunt</w:t>
-      </w:r>
-      <w:proofErr w:type="spellEnd"/>
-      <w:r>
-        <w:rPr>
-          <w:rFonts w:cs="Times New Roman"/>
-        </w:rPr>
-        <w:t xml:space="preserve"> </w:t>
-      </w:r>
-      <w:proofErr w:type="spellStart"/>
-      <w:r>
-        <w:rPr>
-          <w:rFonts w:cs="Times New Roman"/>
-        </w:rPr>
-        <w:t>mollit</w:t>
-      </w:r>
-      <w:proofErr w:type="spellEnd"/>
-      <w:r>
-        <w:rPr>
-          <w:rFonts w:cs="Times New Roman"/>
-        </w:rPr>
-        <w:t xml:space="preserve"> </w:t>
-      </w:r>
-      <w:proofErr w:type="spellStart"/>
-      <w:r>
-        <w:rPr>
-          <w:rFonts w:cs="Times New Roman"/>
-        </w:rPr>
-        <w:t>anim</w:t>
-      </w:r>
-      <w:proofErr w:type="spellEnd"/>
-      <w:r>
-        <w:rPr>
-          <w:rFonts w:cs="Times New Roman"/>
-        </w:rPr>
-        <w:t xml:space="preserve"> id </w:t>
-      </w:r>
-      <w:proofErr w:type="spellStart"/>
-      <w:r>
-        <w:rPr>
-          <w:rFonts w:cs="Times New Roman"/>
-        </w:rPr>
-        <w:t>est</w:t>
-      </w:r>
-      <w:proofErr w:type="spellEnd"/>
-      <w:r>
-        <w:rPr>
-          <w:rFonts w:cs="Times New Roman"/>
-        </w:rPr>
-        <w:t xml:space="preserve"> </w:t>
-      </w:r>
-      <w:proofErr w:type="spellStart"/>
-      <w:r>
-        <w:rPr>
-          <w:rFonts w:cs="Times New Roman"/>
-        </w:rPr>
-        <w:t>laborum</w:t>
-      </w:r>
-      <w:commentRangeEnd w:id="24"/>
-      <w:proofErr w:type="spellEnd"/>
-      <w:r>
-        <w:rPr>
-          <w:rStyle w:val="CommentReference"/>
-        </w:rPr>
-        <w:commentReference w:id="24"/>
-      </w:r>
-    </w:p>
-    <w:p/>
-    <w:p/>
-    <w:p>
-      <w:pPr>
-        <w:spacing w:after="0" w:line="360" w:lineRule="auto"/>
-        <w:rPr>
-          <w:rFonts w:cs="Times New Roman"/>
-        </w:rPr>
-      </w:pPr>
-      <w:r>
-        <w:rPr>
-          <w:rFonts w:cs="Times New Roman"/>
-        </w:rPr>
         <w:tab/>
         <w:t xml:space="preserve">Having </w:t>
       </w:r>
@@ -11671,19 +10882,19 @@
               </w:rPr>
               <w:t xml:space="preserve"># OG </w:t>
             </w:r>
-            <w:commentRangeStart w:id="25"/>
+            <w:commentRangeStart w:id="27"/>
             <w:r>
               <w:rPr>
                 <w:rFonts w:cs="Times New Roman"/>
               </w:rPr>
               <w:t>overlap</w:t>
             </w:r>
-            <w:commentRangeEnd w:id="25"/>
+            <w:commentRangeEnd w:id="27"/>
             <w:r>
               <w:rPr>
                 <w:rStyle w:val="CommentReference"/>
               </w:rPr>
-              <w:commentReference w:id="25"/>
+              <w:commentReference w:id="27"/>
             </w:r>
           </w:p>
         </w:tc>
@@ -11736,7 +10947,7 @@
                 <w:rFonts w:cs="Times New Roman"/>
               </w:rPr>
             </w:pPr>
-            <w:commentRangeStart w:id="26"/>
+            <w:commentRangeStart w:id="28"/>
             <w:r>
               <w:rPr>
                 <w:rFonts w:cs="Times New Roman"/>
@@ -11781,12 +10992,12 @@
               </w:rPr>
               <w:t>Recall: top 50</w:t>
             </w:r>
-            <w:commentRangeEnd w:id="26"/>
+            <w:commentRangeEnd w:id="28"/>
             <w:r>
               <w:rPr>
                 <w:rStyle w:val="CommentReference"/>
               </w:rPr>
-              <w:commentReference w:id="26"/>
+              <w:commentReference w:id="28"/>
             </w:r>
           </w:p>
         </w:tc>
@@ -12449,7 +11660,7 @@
           <w:i/>
         </w:rPr>
       </w:pPr>
-      <w:bookmarkStart w:id="27" w:name="_Toc3648354"/>
+      <w:bookmarkStart w:id="29" w:name="_Toc3648354"/>
     </w:p>
     <w:p>
       <w:pPr>
@@ -12460,7 +11671,7 @@
           <w:i/>
         </w:rPr>
       </w:pPr>
-      <w:commentRangeStart w:id="28"/>
+      <w:commentRangeStart w:id="30"/>
       <w:r>
         <w:rPr>
           <w:rFonts w:cs="Times New Roman"/>
@@ -12468,15 +11679,15 @@
         </w:rPr>
         <w:t>Table 3. The names and NCBI publication hits of the top fifteen ranked putative genes</w:t>
       </w:r>
-      <w:commentRangeEnd w:id="28"/>
+      <w:commentRangeEnd w:id="30"/>
       <w:r>
         <w:rPr>
           <w:rStyle w:val="CommentReference"/>
         </w:rPr>
-        <w:commentReference w:id="28"/>
+        <w:commentReference w:id="30"/>
       </w:r>
     </w:p>
-    <w:bookmarkEnd w:id="27"/>
+    <w:bookmarkEnd w:id="29"/>
     <w:p>
       <w:pPr>
         <w:spacing w:after="0" w:line="360" w:lineRule="auto"/>
@@ -12716,7 +11927,7 @@
           </mc:Choice>
           <mc:Fallback>
             <w:pict>
-              <v:shape w14:anchorId="02868885" id="Text Box 13" o:spid="_x0000_s1028" type="#_x0000_t202" style="position:absolute;margin-left:0;margin-top:.5pt;width:473.2pt;height:235.25pt;z-index:251659264;visibility:visible;mso-wrap-style:square;mso-width-percent:0;mso-height-percent:0;mso-wrap-distance-left:9pt;mso-wrap-distance-top:0;mso-wrap-distance-right:9pt;mso-wrap-distance-bottom:0;mso-position-horizontal:left;mso-position-horizontal-relative:margin;mso-position-vertical:absolute;mso-position-vertical-relative:text;mso-width-percent:0;mso-height-percent:0;mso-width-relative:margin;mso-height-relative:margin;v-text-anchor:top" o:gfxdata="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" fillcolor="white [3201]" stroked="f" strokeweight=".5pt">
+              <v:shape w14:anchorId="02868885" id="Text Box 13" o:spid="_x0000_s1028" type="#_x0000_t202" style="position:absolute;margin-left:0;margin-top:.5pt;width:473.2pt;height:235.25pt;z-index:251659264;visibility:visible;mso-wrap-style:square;mso-width-percent:0;mso-height-percent:0;mso-wrap-distance-left:9pt;mso-wrap-distance-top:0;mso-wrap-distance-right:9pt;mso-wrap-distance-bottom:0;mso-position-horizontal:left;mso-position-horizontal-relative:margin;mso-position-vertical:absolute;mso-position-vertical-relative:text;mso-width-percent:0;mso-height-percent:0;mso-width-relative:margin;mso-height-relative:margin;v-text-anchor:top" o:gfxdata="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" fillcolor="white [3201]" stroked="f" strokeweight=".5pt">
                 <v:textbox>
                   <w:txbxContent>
                     <w:p>
@@ -13018,14 +12229,14 @@
           <w:rFonts w:cs="Times New Roman"/>
         </w:rPr>
       </w:pPr>
-      <w:bookmarkStart w:id="29" w:name="_Toc3648355"/>
+      <w:bookmarkStart w:id="31" w:name="_Toc3648355"/>
       <w:r>
         <w:rPr>
           <w:rFonts w:cs="Times New Roman"/>
         </w:rPr>
         <w:t>Discussion</w:t>
       </w:r>
-      <w:bookmarkEnd w:id="29"/>
+      <w:bookmarkEnd w:id="31"/>
       <w:r>
         <w:rPr>
           <w:rFonts w:cs="Times New Roman"/>
@@ -13135,9 +12346,7 @@
           <w:rFonts w:cs="Times New Roman"/>
         </w:rPr>
       </w:pPr>
-      <w:bookmarkStart w:id="30" w:name="_Toc3648356"/>
-      <w:bookmarkStart w:id="31" w:name="_GoBack"/>
-      <w:bookmarkEnd w:id="31"/>
+      <w:bookmarkStart w:id="32" w:name="_Toc3648356"/>
       <w:r>
         <w:rPr>
           <w:rFonts w:cs="Times New Roman"/>
@@ -13151,7 +12360,7 @@
         </w:rPr>
         <w:t>onclusion</w:t>
       </w:r>
-      <w:bookmarkEnd w:id="30"/>
+      <w:bookmarkEnd w:id="32"/>
       <w:r>
         <w:rPr>
           <w:rFonts w:cs="Times New Roman"/>
@@ -13180,28 +12389,28 @@
           <w:rFonts w:cs="Times New Roman"/>
         </w:rPr>
       </w:pPr>
-      <w:bookmarkStart w:id="32" w:name="_Toc3648359"/>
-      <w:commentRangeStart w:id="33"/>
+      <w:bookmarkStart w:id="33" w:name="_Toc3648359"/>
+      <w:commentRangeStart w:id="34"/>
       <w:r>
         <w:rPr>
           <w:rFonts w:cs="Times New Roman"/>
         </w:rPr>
         <w:t>Appendix</w:t>
       </w:r>
-      <w:bookmarkEnd w:id="32"/>
+      <w:bookmarkEnd w:id="33"/>
       <w:r>
         <w:rPr>
           <w:rFonts w:cs="Times New Roman"/>
         </w:rPr>
         <w:t xml:space="preserve"> </w:t>
       </w:r>
-      <w:commentRangeEnd w:id="33"/>
+      <w:commentRangeEnd w:id="34"/>
       <w:r>
         <w:rPr>
           <w:rStyle w:val="CommentReference"/>
           <w:rFonts w:eastAsiaTheme="minorEastAsia" w:cstheme="minorBidi"/>
         </w:rPr>
-        <w:commentReference w:id="33"/>
+        <w:commentReference w:id="34"/>
       </w:r>
     </w:p>
     <w:p>
@@ -13212,7 +12421,7 @@
           <w:rFonts w:cs="Times New Roman"/>
         </w:rPr>
       </w:pPr>
-      <w:bookmarkStart w:id="34" w:name="_Toc3648360"/>
+      <w:bookmarkStart w:id="35" w:name="_Toc3648360"/>
       <w:r>
         <w:rPr>
           <w:rFonts w:cs="Times New Roman"/>
@@ -13231,7 +12440,7 @@
         </w:rPr>
         <w:t xml:space="preserve"> and CGC.</w:t>
       </w:r>
-      <w:bookmarkEnd w:id="34"/>
+      <w:bookmarkEnd w:id="35"/>
     </w:p>
     <w:tbl>
       <w:tblPr>
@@ -18155,7 +17364,7 @@
           <w:rFonts w:cs="Times New Roman"/>
         </w:rPr>
       </w:pPr>
-      <w:bookmarkStart w:id="35" w:name="_Toc3648361"/>
+      <w:bookmarkStart w:id="36" w:name="_Toc3648361"/>
       <w:r>
         <w:rPr>
           <w:rFonts w:cs="Times New Roman"/>
@@ -18239,7 +17448,7 @@
         </w:rPr>
         <w:t>.</w:t>
       </w:r>
-      <w:bookmarkEnd w:id="35"/>
+      <w:bookmarkEnd w:id="36"/>
     </w:p>
     <w:bookmarkEnd w:id="0"/>
     <w:p>
@@ -18267,8 +17476,8 @@
           <w:szCs w:val="22"/>
         </w:rPr>
       </w:pPr>
-      <w:bookmarkStart w:id="36" w:name="_Toc800131"/>
-      <w:bookmarkStart w:id="37" w:name="_Toc3648357"/>
+      <w:bookmarkStart w:id="37" w:name="_Toc800131"/>
+      <w:bookmarkStart w:id="38" w:name="_Toc3648357"/>
       <w:r>
         <w:rPr>
           <w:rFonts w:cs="Times New Roman"/>
@@ -18276,8 +17485,8 @@
         <w:lastRenderedPageBreak/>
         <w:t>Works Cited</w:t>
       </w:r>
-      <w:bookmarkEnd w:id="36"/>
       <w:bookmarkEnd w:id="37"/>
+      <w:bookmarkEnd w:id="38"/>
     </w:p>
     <w:p>
       <w:pPr>
@@ -18886,31 +18095,420 @@
       </w:r>
     </w:p>
   </w:comment>
-  <w:comment w:id="14" w:author="Seo-Yeon Chung" w:date="2019-09-20T16:33:00Z" w:initials="SC">
+  <w:comment w:id="11" w:author="Seo-Yeon Chung" w:date="2019-09-24T21:28:00Z" w:initials="SC">
     <w:p>
       <w:pPr>
+        <w:pStyle w:val="Heading2"/>
+        <w:spacing w:line="276" w:lineRule="auto"/>
+        <w:rPr>
+          <w:rFonts w:cs="Times New Roman"/>
+        </w:rPr>
+      </w:pPr>
+      <w:r>
+        <w:rPr>
+          <w:rStyle w:val="CommentReference"/>
+        </w:rPr>
+        <w:annotationRef/>
+      </w:r>
+      <w:bookmarkStart w:id="12" w:name="_Toc3648345"/>
+      <w:r>
+        <w:rPr>
+          <w:rFonts w:cs="Times New Roman"/>
+        </w:rPr>
+        <w:t>Overview</w:t>
+      </w:r>
+      <w:bookmarkEnd w:id="12"/>
+    </w:p>
+    <w:p>
+      <w:pPr>
+        <w:spacing w:before="240" w:line="276" w:lineRule="auto"/>
+        <w:rPr>
+          <w:rFonts w:cs="Times New Roman"/>
+        </w:rPr>
+      </w:pPr>
+      <w:r>
+        <w:rPr>
+          <w:rFonts w:cs="Times New Roman"/>
+        </w:rPr>
+        <w:t>Materials</w:t>
+      </w:r>
+    </w:p>
+    <w:p>
+      <w:pPr>
+        <w:pStyle w:val="ListParagraph"/>
+        <w:numPr>
+          <w:ilvl w:val="0"/>
+          <w:numId w:val="15"/>
+        </w:numPr>
+        <w:spacing w:after="0" w:line="360" w:lineRule="auto"/>
+        <w:rPr>
+          <w:rFonts w:cs="Times New Roman"/>
+        </w:rPr>
+      </w:pPr>
+      <w:r>
+        <w:rPr>
+          <w:rFonts w:cs="Times New Roman"/>
+        </w:rPr>
+        <w:t>MATLAB R2018a software, with the Statistics and Machine Learning Toolbox</w:t>
+      </w:r>
+    </w:p>
+    <w:p>
+      <w:pPr>
+        <w:pStyle w:val="ListParagraph"/>
+        <w:numPr>
+          <w:ilvl w:val="0"/>
+          <w:numId w:val="15"/>
+        </w:numPr>
+        <w:spacing w:after="0" w:line="360" w:lineRule="auto"/>
+        <w:rPr>
+          <w:rFonts w:cs="Times New Roman"/>
+        </w:rPr>
+      </w:pPr>
+      <w:r>
+        <w:rPr>
+          <w:rFonts w:cs="Times New Roman"/>
+        </w:rPr>
+        <w:t>Go Programming Language</w:t>
+      </w:r>
+    </w:p>
+    <w:p>
+      <w:pPr>
+        <w:pStyle w:val="ListParagraph"/>
+        <w:numPr>
+          <w:ilvl w:val="0"/>
+          <w:numId w:val="15"/>
+        </w:numPr>
+        <w:spacing w:after="0" w:line="360" w:lineRule="auto"/>
+        <w:rPr>
+          <w:rFonts w:cs="Times New Roman"/>
+        </w:rPr>
+      </w:pPr>
+      <w:r>
+        <w:rPr>
+          <w:rFonts w:cs="Times New Roman"/>
+        </w:rPr>
+        <w:t>The complete somatic mutations dataset from The Cancer Genome Atlas (TCGA)</w:t>
+      </w:r>
+    </w:p>
+    <w:p>
+      <w:pPr>
+        <w:pStyle w:val="ListParagraph"/>
+        <w:numPr>
+          <w:ilvl w:val="0"/>
+          <w:numId w:val="15"/>
+        </w:numPr>
+        <w:spacing w:after="0" w:line="360" w:lineRule="auto"/>
+        <w:rPr>
+          <w:rFonts w:cs="Times New Roman"/>
+        </w:rPr>
+      </w:pPr>
+      <w:r>
+        <w:rPr>
+          <w:rFonts w:cs="Times New Roman"/>
+        </w:rPr>
+        <w:t xml:space="preserve">The complete list of accepted driver genes from the Cancer Genome Consensus (CGC) </w:t>
+      </w:r>
+    </w:p>
+    <w:p>
+      <w:pPr>
+        <w:pStyle w:val="ListParagraph"/>
+        <w:spacing w:after="0" w:line="360" w:lineRule="auto"/>
+        <w:rPr>
+          <w:rFonts w:cs="Times New Roman"/>
+        </w:rPr>
+      </w:pPr>
+    </w:p>
+    <w:p>
+      <w:pPr>
+        <w:spacing w:after="0" w:line="360" w:lineRule="auto"/>
+        <w:rPr>
+          <w:rFonts w:cs="Times New Roman"/>
+        </w:rPr>
+      </w:pPr>
+      <w:r>
+        <w:rPr>
+          <w:rFonts w:cs="Times New Roman"/>
+        </w:rPr>
+        <w:t>Procedures*</w:t>
+      </w:r>
+    </w:p>
+    <w:p>
+      <w:pPr>
+        <w:pStyle w:val="ListParagraph"/>
+        <w:numPr>
+          <w:ilvl w:val="6"/>
+          <w:numId w:val="1"/>
+        </w:numPr>
+        <w:spacing w:after="0" w:line="360" w:lineRule="auto"/>
+        <w:ind w:left="720"/>
+        <w:rPr>
+          <w:rFonts w:cs="Times New Roman"/>
+        </w:rPr>
+      </w:pPr>
+      <w:r>
+        <w:rPr>
+          <w:rFonts w:cs="Times New Roman"/>
+        </w:rPr>
+        <w:t xml:space="preserve">Create a mathematical model of temporal cell population dynamics in the cancer environment. </w:t>
+      </w:r>
+    </w:p>
+    <w:p>
+      <w:pPr>
+        <w:pStyle w:val="ListParagraph"/>
+        <w:numPr>
+          <w:ilvl w:val="6"/>
+          <w:numId w:val="1"/>
+        </w:numPr>
+        <w:spacing w:after="0" w:line="360" w:lineRule="auto"/>
+        <w:ind w:left="720"/>
+        <w:rPr>
+          <w:rFonts w:cs="Times New Roman"/>
+        </w:rPr>
+      </w:pPr>
+      <w:r>
+        <w:rPr>
+          <w:rFonts w:cs="Times New Roman"/>
+        </w:rPr>
+        <w:t>Retrieve mutational data from TCGA and driver genes list from CGC.</w:t>
+      </w:r>
+    </w:p>
+    <w:p>
+      <w:pPr>
+        <w:pStyle w:val="ListParagraph"/>
+        <w:numPr>
+          <w:ilvl w:val="6"/>
+          <w:numId w:val="1"/>
+        </w:numPr>
+        <w:spacing w:after="0" w:line="360" w:lineRule="auto"/>
+        <w:ind w:left="720"/>
+        <w:rPr>
+          <w:rFonts w:cs="Times New Roman"/>
+        </w:rPr>
+      </w:pPr>
+      <w:r>
+        <w:rPr>
+          <w:rFonts w:cs="Times New Roman"/>
+        </w:rPr>
+        <w:t>Generate synthetic biological data based on the mathematical model from step (1). The result must be formatted identically to TCGA.</w:t>
+      </w:r>
+    </w:p>
+    <w:p>
+      <w:pPr>
+        <w:pStyle w:val="ListParagraph"/>
+        <w:numPr>
+          <w:ilvl w:val="6"/>
+          <w:numId w:val="1"/>
+        </w:numPr>
+        <w:spacing w:after="0" w:line="360" w:lineRule="auto"/>
+        <w:ind w:left="720"/>
+        <w:rPr>
+          <w:rFonts w:cs="Times New Roman"/>
+        </w:rPr>
+      </w:pPr>
+      <w:r>
+        <w:rPr>
+          <w:rFonts w:cs="Times New Roman"/>
+        </w:rPr>
+        <w:t xml:space="preserve">Formulate and, for each gene in the synthetic biological dataset, calculate corresponding values of mutational features. Repeat with the TCGA dataset. </w:t>
+      </w:r>
+    </w:p>
+    <w:p>
+      <w:pPr>
+        <w:pStyle w:val="ListParagraph"/>
+        <w:numPr>
+          <w:ilvl w:val="6"/>
+          <w:numId w:val="1"/>
+        </w:numPr>
+        <w:spacing w:after="0" w:line="360" w:lineRule="auto"/>
+        <w:ind w:left="720"/>
+        <w:rPr>
+          <w:rFonts w:cs="Times New Roman"/>
+        </w:rPr>
+      </w:pPr>
+      <w:r>
+        <w:rPr>
+          <w:rFonts w:cs="Times New Roman"/>
+        </w:rPr>
+        <w:t xml:space="preserve">Quantitatively verify the similarity of feature values distribution between genes in the synthetic and TCGA datasets.  </w:t>
+      </w:r>
+    </w:p>
+    <w:p>
+      <w:pPr>
+        <w:pStyle w:val="ListParagraph"/>
+        <w:numPr>
+          <w:ilvl w:val="6"/>
+          <w:numId w:val="1"/>
+        </w:numPr>
+        <w:spacing w:after="0" w:line="360" w:lineRule="auto"/>
+        <w:ind w:left="720"/>
+        <w:rPr>
+          <w:rFonts w:cs="Times New Roman"/>
+        </w:rPr>
+      </w:pPr>
+      <w:r>
+        <w:rPr>
+          <w:rFonts w:cs="Times New Roman"/>
+        </w:rPr>
+        <w:t xml:space="preserve">Train the random forest algorithm on the feature vector of the synthetic biological dataset from step (5). </w:t>
+      </w:r>
+      <w:r>
+        <w:rPr>
+          <w:rFonts w:cs="Times New Roman"/>
+        </w:rPr>
+        <w:t>Evaluate</w:t>
+      </w:r>
+      <w:r>
+        <w:rPr>
+          <w:rFonts w:cs="Times New Roman"/>
+        </w:rPr>
+        <w:t xml:space="preserve"> the trained classifier’s performance </w:t>
+      </w:r>
+      <w:r>
+        <w:rPr>
+          <w:rFonts w:cs="Times New Roman"/>
+        </w:rPr>
+        <w:t xml:space="preserve">through cross-validation processes </w:t>
+      </w:r>
+      <w:r>
+        <w:rPr>
+          <w:rFonts w:cs="Times New Roman"/>
+        </w:rPr>
+        <w:t xml:space="preserve">before proceeding to </w:t>
+      </w:r>
+      <w:r>
+        <w:rPr>
+          <w:rFonts w:cs="Times New Roman"/>
+        </w:rPr>
+        <w:t>training</w:t>
+      </w:r>
+      <w:r>
+        <w:rPr>
+          <w:rFonts w:cs="Times New Roman"/>
+        </w:rPr>
+        <w:t xml:space="preserve"> the classifier</w:t>
+      </w:r>
+      <w:r>
+        <w:rPr>
+          <w:rFonts w:cs="Times New Roman"/>
+        </w:rPr>
+        <w:t xml:space="preserve"> with TCGA</w:t>
+      </w:r>
+      <w:r>
+        <w:rPr>
+          <w:rFonts w:cs="Times New Roman"/>
+        </w:rPr>
+        <w:t>.</w:t>
+      </w:r>
+    </w:p>
+    <w:p>
+      <w:pPr>
+        <w:pStyle w:val="ListParagraph"/>
+        <w:numPr>
+          <w:ilvl w:val="6"/>
+          <w:numId w:val="1"/>
+        </w:numPr>
+        <w:spacing w:after="0" w:line="360" w:lineRule="auto"/>
+        <w:ind w:left="720"/>
+        <w:rPr>
+          <w:rFonts w:cs="Times New Roman"/>
+        </w:rPr>
+      </w:pPr>
+      <w:r>
+        <w:rPr>
+          <w:rFonts w:cs="Times New Roman"/>
+        </w:rPr>
+        <w:t>Train</w:t>
+      </w:r>
+      <w:r>
+        <w:rPr>
+          <w:rFonts w:cs="Times New Roman"/>
+        </w:rPr>
+        <w:t xml:space="preserve"> the classifier on four subsets of TCGA dataset that corresponds to four genes: pancreatic, colorectal, breast, and melanoma. Rank the putative driver genes by their driver scores.</w:t>
+      </w:r>
+    </w:p>
+    <w:p>
+      <w:pPr>
+        <w:pStyle w:val="ListParagraph"/>
+        <w:numPr>
+          <w:ilvl w:val="6"/>
+          <w:numId w:val="1"/>
+        </w:numPr>
+        <w:spacing w:after="0" w:line="360" w:lineRule="auto"/>
+        <w:ind w:left="720"/>
+        <w:rPr>
+          <w:rFonts w:cs="Times New Roman"/>
+        </w:rPr>
+      </w:pPr>
+      <w:r>
+        <w:rPr>
+          <w:rFonts w:cs="Times New Roman"/>
+        </w:rPr>
+        <w:t>Validate the list of putative driver genes through enrichment analysis.</w:t>
+      </w:r>
+    </w:p>
+    <w:p>
+      <w:pPr>
+        <w:pStyle w:val="ListParagraph"/>
+        <w:numPr>
+          <w:ilvl w:val="6"/>
+          <w:numId w:val="1"/>
+        </w:numPr>
+        <w:spacing w:after="0" w:line="360" w:lineRule="auto"/>
+        <w:ind w:left="720"/>
+        <w:rPr>
+          <w:rFonts w:cs="Times New Roman"/>
+        </w:rPr>
+      </w:pPr>
+      <w:r>
+        <w:rPr>
+          <w:rFonts w:cs="Times New Roman"/>
+        </w:rPr>
+        <w:t>Validate the relevancy of top ranked putative driver genes through NCBI publication hits counting.</w:t>
+      </w:r>
+    </w:p>
+    <w:p>
+      <w:pPr>
+        <w:pStyle w:val="ListParagraph"/>
+        <w:numPr>
+          <w:ilvl w:val="6"/>
+          <w:numId w:val="1"/>
+        </w:numPr>
+        <w:spacing w:after="0" w:line="360" w:lineRule="auto"/>
+        <w:ind w:left="720"/>
+        <w:rPr>
+          <w:rFonts w:cs="Times New Roman"/>
+        </w:rPr>
+      </w:pPr>
+      <w:r>
+        <w:rPr>
+          <w:rFonts w:cs="Times New Roman"/>
+        </w:rPr>
+        <w:t>Validate the feasibility of highlighted pathway motifs through KEGG pathway analysis.</w:t>
+      </w:r>
+    </w:p>
+    <w:p>
+      <w:pPr>
         <w:pStyle w:val="CommentText"/>
       </w:pPr>
-      <w:r>
-        <w:rPr>
-          <w:rStyle w:val="CommentReference"/>
-        </w:rPr>
-        <w:annotationRef/>
-      </w:r>
-      <w:r>
-        <w:t xml:space="preserve">Parameter selection explanation + expected dynamics </w:t>
-      </w:r>
-      <w:proofErr w:type="gramStart"/>
-      <w:r>
-        <w:t>plot(</w:t>
-      </w:r>
-      <w:proofErr w:type="gramEnd"/>
-      <w:r>
-        <w:t xml:space="preserve">Gillespie too?)(?) </w:t>
-      </w:r>
     </w:p>
   </w:comment>
-  <w:comment w:id="21" w:author="Seo-Yeon Chung" w:date="2019-09-20T17:02:00Z" w:initials="SC">
+  <w:comment w:id="15" w:author="Seo-Yeon Chung" w:date="2019-09-20T16:33:00Z" w:initials="SC">
+    <w:p>
+      <w:pPr>
+        <w:pStyle w:val="CommentText"/>
+      </w:pPr>
+      <w:r>
+        <w:rPr>
+          <w:rStyle w:val="CommentReference"/>
+        </w:rPr>
+        <w:annotationRef/>
+      </w:r>
+      <w:r>
+        <w:t xml:space="preserve">Parameter selection explanation + expected dynamics plot(Gillespie too?)(?) </w:t>
+      </w:r>
+    </w:p>
+  </w:comment>
+  <w:comment w:id="24" w:author="Seo-Yeon Chung" w:date="2019-09-20T17:02:00Z" w:initials="SC">
     <w:p>
       <w:pPr>
         <w:pStyle w:val="CommentText"/>
@@ -18957,52 +18555,63 @@
         <w:t>MUST ADD NEW STUFF (~ 1.5PGS WORTH AT LEAST)</w:t>
       </w:r>
     </w:p>
-  </w:comment>
-  <w:comment w:id="22" w:author="Seo-Yeon Chung" w:date="2019-09-20T17:13:00Z" w:initials="SC">
     <w:p>
       <w:pPr>
         <w:pStyle w:val="CommentText"/>
-      </w:pPr>
-      <w:r>
-        <w:rPr>
-          <w:rStyle w:val="CommentReference"/>
-        </w:rPr>
-        <w:annotationRef/>
-      </w:r>
-      <w:r>
-        <w:t>May look much better to substitute MCC for F1 Score</w:t>
-      </w:r>
+        <w:rPr>
+          <w:b/>
+          <w:bCs/>
+          <w:u w:val="single"/>
+        </w:rPr>
+      </w:pPr>
     </w:p>
     <w:p>
       <w:pPr>
         <w:pStyle w:val="CommentText"/>
       </w:pPr>
+      <w:r>
+        <w:t>Description of methods goes in materials section</w:t>
+      </w:r>
+    </w:p>
+    <w:p>
+      <w:pPr>
+        <w:pStyle w:val="CommentText"/>
+        <w:rPr>
+          <w:b/>
+          <w:bCs/>
+          <w:u w:val="single"/>
+        </w:rPr>
+      </w:pPr>
+      <w:r>
+        <w:t>Results of each method comes here</w:t>
+      </w:r>
     </w:p>
   </w:comment>
-  <w:comment w:id="24" w:author="Seo-Yeon Chung" w:date="2019-09-20T16:33:00Z" w:initials="SC">
+  <w:comment w:id="25" w:author="Seo-Yeon Chung" w:date="2019-09-20T17:13:00Z" w:initials="SC">
     <w:p>
       <w:pPr>
         <w:pStyle w:val="CommentText"/>
+      </w:pPr>
+      <w:r>
         <w:rPr>
           <w:rStyle w:val="CommentReference"/>
         </w:rPr>
-      </w:pPr>
-      <w:r>
-        <w:rPr>
-          <w:rStyle w:val="CommentReference"/>
-        </w:rPr>
         <w:annotationRef/>
       </w:r>
       <w:r>
-        <w:rPr>
-          <w:rStyle w:val="CommentReference"/>
-        </w:rPr>
-        <w:t>MCC and hypergeometric…</w:t>
+        <w:t>May look much better to substitute MCC for F1 Score</w:t>
       </w:r>
     </w:p>
     <w:p>
       <w:pPr>
         <w:pStyle w:val="CommentText"/>
+      </w:pPr>
+    </w:p>
+  </w:comment>
+  <w:comment w:id="26" w:author="Seo-Yeon Chung" w:date="2019-09-20T16:33:00Z" w:initials="SC">
+    <w:p>
+      <w:pPr>
+        <w:pStyle w:val="CommentText"/>
         <w:rPr>
           <w:rStyle w:val="CommentReference"/>
         </w:rPr>
@@ -19011,26 +18620,46 @@
         <w:rPr>
           <w:rStyle w:val="CommentReference"/>
         </w:rPr>
-        <w:t xml:space="preserve">From </w:t>
-      </w:r>
-      <w:proofErr w:type="spellStart"/>
+        <w:annotationRef/>
+      </w:r>
       <w:r>
         <w:rPr>
           <w:rStyle w:val="CommentReference"/>
         </w:rPr>
-        <w:t>prodige</w:t>
-      </w:r>
-      <w:proofErr w:type="spellEnd"/>
-      <w:r>
-        <w:rPr>
-          <w:rStyle w:val="CommentReference"/>
-        </w:rPr>
-        <w:t>:</w:t>
+        <w:t>MCC and hypergeometric…</w:t>
       </w:r>
     </w:p>
     <w:p>
       <w:pPr>
         <w:pStyle w:val="CommentText"/>
+        <w:rPr>
+          <w:rStyle w:val="CommentReference"/>
+        </w:rPr>
+      </w:pPr>
+      <w:r>
+        <w:rPr>
+          <w:rStyle w:val="CommentReference"/>
+        </w:rPr>
+        <w:t xml:space="preserve">From </w:t>
+      </w:r>
+      <w:proofErr w:type="spellStart"/>
+      <w:r>
+        <w:rPr>
+          <w:rStyle w:val="CommentReference"/>
+        </w:rPr>
+        <w:t>prodige</w:t>
+      </w:r>
+      <w:proofErr w:type="spellEnd"/>
+      <w:r>
+        <w:rPr>
+          <w:rStyle w:val="CommentReference"/>
+        </w:rPr>
+        <w:t>:</w:t>
+      </w:r>
+    </w:p>
+    <w:p>
+      <w:pPr>
+        <w:pStyle w:val="CommentText"/>
       </w:pPr>
       <w:r>
         <w:rPr>
@@ -19161,7 +18790,7 @@
       </w:r>
     </w:p>
   </w:comment>
-  <w:comment w:id="25" w:author="Seo-Yeon Chung" w:date="2019-09-20T17:05:00Z" w:initials="SC">
+  <w:comment w:id="27" w:author="Seo-Yeon Chung" w:date="2019-09-20T17:05:00Z" w:initials="SC">
     <w:p>
       <w:pPr>
         <w:pStyle w:val="CommentText"/>
@@ -19177,7 +18806,7 @@
       </w:r>
     </w:p>
   </w:comment>
-  <w:comment w:id="26" w:author="Seo-Yeon Chung" w:date="2019-09-20T17:18:00Z" w:initials="SC">
+  <w:comment w:id="28" w:author="Seo-Yeon Chung" w:date="2019-09-20T17:18:00Z" w:initials="SC">
     <w:p>
       <w:pPr>
         <w:pStyle w:val="CommentText"/>
@@ -19193,7 +18822,7 @@
       </w:r>
     </w:p>
   </w:comment>
-  <w:comment w:id="28" w:author="Seo-Yeon Chung" w:date="2019-09-20T16:57:00Z" w:initials="SC">
+  <w:comment w:id="30" w:author="Seo-Yeon Chung" w:date="2019-09-20T16:57:00Z" w:initials="SC">
     <w:p>
       <w:pPr>
         <w:pStyle w:val="CommentText"/>
@@ -19214,7 +18843,7 @@
       </w:pPr>
     </w:p>
   </w:comment>
-  <w:comment w:id="33" w:author="Seo-Yeon Chung" w:date="2019-09-20T17:00:00Z" w:initials="SC">
+  <w:comment w:id="34" w:author="Seo-Yeon Chung" w:date="2019-09-20T17:00:00Z" w:initials="SC">
     <w:p>
       <w:pPr>
         <w:pStyle w:val="CommentText"/>
@@ -19247,9 +18876,10 @@
   <w15:commentEx w15:paraId="0117E97B" w15:done="0"/>
   <w15:commentEx w15:paraId="320360B6" w15:done="0"/>
   <w15:commentEx w15:paraId="56DBD693" w15:done="0"/>
+  <w15:commentEx w15:paraId="3A8C6106" w15:done="0"/>
   <w15:commentEx w15:paraId="5340BF0D" w15:done="0"/>
-  <w15:commentEx w15:paraId="3C36A9C1" w15:done="0"/>
-  <w15:commentEx w15:paraId="016DDF9D" w15:done="0"/>
+  <w15:commentEx w15:paraId="45936551" w15:done="0"/>
+  <w15:commentEx w15:paraId="76DEAE8B" w15:done="0"/>
   <w15:commentEx w15:paraId="1C64F585" w15:done="0"/>
   <w15:commentEx w15:paraId="5EBBC02B" w15:done="0"/>
   <w15:commentEx w15:paraId="146A03F8" w15:done="0"/>
@@ -19266,9 +18896,10 @@
   <w16cid:commentId w16cid:paraId="0117E97B" w16cid:durableId="2113CE8E"/>
   <w16cid:commentId w16cid:paraId="320360B6" w16cid:durableId="2113CAFC"/>
   <w16cid:commentId w16cid:paraId="56DBD693" w16cid:durableId="2113CF03"/>
+  <w16cid:commentId w16cid:paraId="3A8C6106" w16cid:durableId="213508FE"/>
   <w16cid:commentId w16cid:paraId="5340BF0D" w16cid:durableId="212F7DEF"/>
-  <w16cid:commentId w16cid:paraId="3C36A9C1" w16cid:durableId="212F84A4"/>
-  <w16cid:commentId w16cid:paraId="016DDF9D" w16cid:durableId="212F8753"/>
+  <w16cid:commentId w16cid:paraId="45936551" w16cid:durableId="212F84A4"/>
+  <w16cid:commentId w16cid:paraId="76DEAE8B" w16cid:durableId="212F8753"/>
   <w16cid:commentId w16cid:paraId="1C64F585" w16cid:durableId="212F87F2"/>
   <w16cid:commentId w16cid:paraId="5EBBC02B" w16cid:durableId="212F853D"/>
   <w16cid:commentId w16cid:paraId="146A03F8" w16cid:durableId="212F886C"/>
@@ -19315,6 +18946,11 @@
         <w:docPartUnique/>
       </w:docPartObj>
     </w:sdtPr>
+    <w:sdtEndPr>
+      <w:rPr>
+        <w:rStyle w:val="PageNumber"/>
+      </w:rPr>
+    </w:sdtEndPr>
     <w:sdtContent>
       <w:p>
         <w:pPr>
@@ -19367,6 +19003,11 @@
         <w:docPartUnique/>
       </w:docPartObj>
     </w:sdtPr>
+    <w:sdtEndPr>
+      <w:rPr>
+        <w:rStyle w:val="PageNumber"/>
+      </w:rPr>
+    </w:sdtEndPr>
     <w:sdtContent>
       <w:p>
         <w:pPr>
@@ -22719,7 +22360,7 @@
 </file>
 
 <file path=customXml/itemProps2.xml><?xml version="1.0" encoding="utf-8"?>
-<ds:datastoreItem xmlns:ds="http://schemas.openxmlformats.org/officeDocument/2006/customXml" ds:itemID="{EE5F7D7D-3B6B-A946-84B0-A36D1E1C81FC}">
+<ds:datastoreItem xmlns:ds="http://schemas.openxmlformats.org/officeDocument/2006/customXml" ds:itemID="{C6455BE8-2146-4A9D-B301-D9DB987C9796}">
   <ds:schemaRefs>
     <ds:schemaRef ds:uri="http://schemas.openxmlformats.org/officeDocument/2006/bibliography"/>
   </ds:schemaRefs>

</xml_diff>

<commit_message>
Various updates October 2019
</commit_message>
<xml_diff>
--- a/REGENERON/Regeneron Paper.docx
+++ b/REGENERON/Regeneron Paper.docx
@@ -2584,7 +2584,7 @@
           <w:sz w:val="24"/>
           <w:szCs w:val="24"/>
         </w:rPr>
-        <w:t>is shown t</w:t>
+        <w:t>prioritize</w:t>
       </w:r>
       <w:r>
         <w:rPr>
@@ -2592,7 +2592,7 @@
           <w:sz w:val="24"/>
           <w:szCs w:val="24"/>
         </w:rPr>
-        <w:t>o accurately</w:t>
+        <w:t>s</w:t>
       </w:r>
       <w:r>
         <w:rPr>
@@ -2600,7 +2600,7 @@
           <w:sz w:val="24"/>
           <w:szCs w:val="24"/>
         </w:rPr>
-        <w:t xml:space="preserve"> prioritize high-impact driver genes in four cancer type</w:t>
+        <w:t xml:space="preserve"> high-impact driver genes in four cancer type</w:t>
       </w:r>
       <w:r>
         <w:rPr>
@@ -2610,6 +2610,16 @@
         </w:rPr>
         <w:t>s</w:t>
       </w:r>
+      <w:r>
+        <w:rPr>
+          <w:rFonts w:cs="Times New Roman"/>
+          <w:sz w:val="24"/>
+          <w:szCs w:val="24"/>
+        </w:rPr>
+        <w:t xml:space="preserve"> with &gt;85% accuracy, and is statistically significant at 1%</w:t>
+      </w:r>
+      <w:bookmarkStart w:id="3" w:name="_GoBack"/>
+      <w:bookmarkEnd w:id="3"/>
       <w:r>
         <w:rPr>
           <w:rFonts w:cs="Times New Roman"/>
@@ -2920,8 +2930,8 @@
           <w:rFonts w:cs="Times New Roman"/>
         </w:rPr>
       </w:pPr>
-      <w:bookmarkStart w:id="3" w:name="_Toc3648342"/>
-      <w:commentRangeStart w:id="4"/>
+      <w:bookmarkStart w:id="4" w:name="_Toc3648342"/>
+      <w:commentRangeStart w:id="5"/>
       <w:r>
         <w:rPr>
           <w:rFonts w:cs="Times New Roman"/>
@@ -2929,14 +2939,14 @@
         <w:lastRenderedPageBreak/>
         <w:t>Introduction</w:t>
       </w:r>
-      <w:bookmarkEnd w:id="3"/>
-      <w:commentRangeEnd w:id="4"/>
+      <w:bookmarkEnd w:id="4"/>
+      <w:commentRangeEnd w:id="5"/>
       <w:r>
         <w:rPr>
           <w:rStyle w:val="CommentReference"/>
           <w:rFonts w:eastAsiaTheme="minorEastAsia" w:cstheme="minorBidi"/>
         </w:rPr>
-        <w:commentReference w:id="4"/>
+        <w:commentReference w:id="5"/>
       </w:r>
       <w:r>
         <w:rPr>
@@ -3245,19 +3255,19 @@
         </w:rPr>
         <w:t>(</w:t>
       </w:r>
-      <w:commentRangeStart w:id="5"/>
+      <w:commentRangeStart w:id="6"/>
       <w:r>
         <w:rPr>
           <w:rFonts w:cs="Times New Roman"/>
         </w:rPr>
         <w:t>Source1, Source2, Source3</w:t>
       </w:r>
-      <w:commentRangeEnd w:id="5"/>
+      <w:commentRangeEnd w:id="6"/>
       <w:r>
         <w:rPr>
           <w:rStyle w:val="CommentReference"/>
         </w:rPr>
-        <w:commentReference w:id="5"/>
+        <w:commentReference w:id="6"/>
       </w:r>
       <w:r>
         <w:rPr>
@@ -3272,7 +3282,7 @@
         </w:rPr>
         <w:t xml:space="preserve"> this computational approach is cost-efficient and capable of producing mass driver gene predictions. Statement about the two approaches needing to be used in conjunction (</w:t>
       </w:r>
-      <w:commentRangeStart w:id="6"/>
+      <w:commentRangeStart w:id="7"/>
       <w:r>
         <w:rPr>
           <w:rFonts w:cs="Times New Roman"/>
@@ -3280,12 +3290,12 @@
         </w:rPr>
         <w:t>Source</w:t>
       </w:r>
-      <w:commentRangeEnd w:id="6"/>
+      <w:commentRangeEnd w:id="7"/>
       <w:r>
         <w:rPr>
           <w:rStyle w:val="CommentReference"/>
         </w:rPr>
-        <w:commentReference w:id="6"/>
+        <w:commentReference w:id="7"/>
       </w:r>
       <w:r>
         <w:rPr>
@@ -3316,7 +3326,7 @@
         </w:rPr>
         <w:tab/>
       </w:r>
-      <w:commentRangeStart w:id="7"/>
+      <w:commentRangeStart w:id="8"/>
       <w:r>
         <w:rPr>
           <w:rFonts w:cs="Times New Roman"/>
@@ -3498,12 +3508,12 @@
         </w:rPr>
         <w:t xml:space="preserve"> extend these paradigms, integrating multiple features of positive selection. </w:t>
       </w:r>
-      <w:commentRangeEnd w:id="7"/>
+      <w:commentRangeEnd w:id="8"/>
       <w:r>
         <w:rPr>
           <w:rStyle w:val="CommentReference"/>
         </w:rPr>
-        <w:commentReference w:id="7"/>
+        <w:commentReference w:id="8"/>
       </w:r>
     </w:p>
     <w:p>
@@ -3544,19 +3554,19 @@
         </w:rPr>
         <w:t>addressed the common errors of machine learning</w:t>
       </w:r>
-      <w:commentRangeStart w:id="8"/>
+      <w:commentRangeStart w:id="9"/>
       <w:r>
         <w:rPr>
           <w:rFonts w:cs="Times New Roman"/>
         </w:rPr>
         <w:t xml:space="preserve">. </w:t>
       </w:r>
-      <w:commentRangeEnd w:id="8"/>
+      <w:commentRangeEnd w:id="9"/>
       <w:r>
         <w:rPr>
           <w:rStyle w:val="CommentReference"/>
         </w:rPr>
-        <w:commentReference w:id="8"/>
+        <w:commentReference w:id="9"/>
       </w:r>
       <w:r>
         <w:rPr>
@@ -3761,7 +3771,7 @@
           <w:strike/>
         </w:rPr>
       </w:pPr>
-      <w:bookmarkStart w:id="9" w:name="_Toc3648343"/>
+      <w:bookmarkStart w:id="10" w:name="_Toc3648343"/>
       <w:r>
         <w:rPr>
           <w:rFonts w:cs="Times New Roman"/>
@@ -3769,7 +3779,7 @@
         </w:rPr>
         <w:t>Hypothesis</w:t>
       </w:r>
-      <w:bookmarkEnd w:id="9"/>
+      <w:bookmarkEnd w:id="10"/>
     </w:p>
     <w:p>
       <w:pPr>
@@ -3895,8 +3905,8 @@
           <w:rFonts w:cs="Times New Roman"/>
         </w:rPr>
       </w:pPr>
-      <w:bookmarkStart w:id="10" w:name="_Toc3648344"/>
-      <w:commentRangeStart w:id="11"/>
+      <w:bookmarkStart w:id="11" w:name="_Toc3648344"/>
+      <w:commentRangeStart w:id="12"/>
       <w:r>
         <w:rPr>
           <w:rFonts w:cs="Times New Roman"/>
@@ -3904,14 +3914,14 @@
         <w:lastRenderedPageBreak/>
         <w:t>Methods</w:t>
       </w:r>
-      <w:bookmarkEnd w:id="10"/>
-      <w:commentRangeEnd w:id="11"/>
+      <w:bookmarkEnd w:id="11"/>
+      <w:commentRangeEnd w:id="12"/>
       <w:r>
         <w:rPr>
           <w:rStyle w:val="CommentReference"/>
           <w:rFonts w:eastAsiaTheme="minorEastAsia" w:cstheme="minorBidi"/>
         </w:rPr>
-        <w:commentReference w:id="11"/>
+        <w:commentReference w:id="12"/>
       </w:r>
     </w:p>
     <w:p>
@@ -3921,14 +3931,14 @@
           <w:rFonts w:cs="Times New Roman"/>
         </w:rPr>
       </w:pPr>
-      <w:bookmarkStart w:id="13" w:name="_Toc3648346"/>
+      <w:bookmarkStart w:id="14" w:name="_Toc3648346"/>
       <w:r>
         <w:rPr>
           <w:rFonts w:cs="Times New Roman"/>
         </w:rPr>
         <w:t>I. Mathematical model of the cancer environment</w:t>
       </w:r>
-      <w:bookmarkEnd w:id="13"/>
+      <w:bookmarkEnd w:id="14"/>
     </w:p>
     <w:p>
       <w:pPr>
@@ -6984,7 +6994,7 @@
           <w:noProof/>
         </w:rPr>
       </w:pPr>
-      <w:bookmarkStart w:id="14" w:name="_Toc3648347"/>
+      <w:bookmarkStart w:id="15" w:name="_Toc3648347"/>
       <w:r>
         <w:rPr>
           <w:rFonts w:cs="Times New Roman"/>
@@ -6993,7 +7003,7 @@
         <w:lastRenderedPageBreak/>
         <w:t>II. Data retrieval and generation</w:t>
       </w:r>
-      <w:bookmarkEnd w:id="14"/>
+      <w:bookmarkEnd w:id="15"/>
     </w:p>
     <w:p>
       <w:pPr>
@@ -7684,7 +7694,7 @@
           <w:rFonts w:cs="Times New Roman"/>
         </w:rPr>
       </w:pPr>
-      <w:commentRangeStart w:id="15"/>
+      <w:commentRangeStart w:id="16"/>
       <w:r>
         <w:rPr>
           <w:rFonts w:cs="Times New Roman"/>
@@ -7695,611 +7705,21 @@
         <w:rPr>
           <w:rFonts w:cs="Times New Roman"/>
         </w:rPr>
-        <w:t xml:space="preserve">Lorem ipsum dolor sit </w:t>
-      </w:r>
-      <w:proofErr w:type="spellStart"/>
-      <w:r>
-        <w:rPr>
-          <w:rFonts w:cs="Times New Roman"/>
-        </w:rPr>
-        <w:t>amet</w:t>
-      </w:r>
-      <w:proofErr w:type="spellEnd"/>
-      <w:r>
-        <w:rPr>
-          <w:rFonts w:cs="Times New Roman"/>
-        </w:rPr>
-        <w:t xml:space="preserve">, </w:t>
-      </w:r>
-      <w:proofErr w:type="spellStart"/>
-      <w:r>
-        <w:rPr>
-          <w:rFonts w:cs="Times New Roman"/>
-        </w:rPr>
-        <w:t>consectetur</w:t>
-      </w:r>
-      <w:proofErr w:type="spellEnd"/>
-      <w:r>
-        <w:rPr>
-          <w:rFonts w:cs="Times New Roman"/>
-        </w:rPr>
-        <w:t xml:space="preserve"> </w:t>
-      </w:r>
-      <w:proofErr w:type="spellStart"/>
-      <w:r>
-        <w:rPr>
-          <w:rFonts w:cs="Times New Roman"/>
-        </w:rPr>
-        <w:t>adipiscing</w:t>
-      </w:r>
-      <w:proofErr w:type="spellEnd"/>
-      <w:r>
-        <w:rPr>
-          <w:rFonts w:cs="Times New Roman"/>
-        </w:rPr>
-        <w:t xml:space="preserve"> </w:t>
-      </w:r>
-      <w:proofErr w:type="spellStart"/>
-      <w:r>
-        <w:rPr>
-          <w:rFonts w:cs="Times New Roman"/>
-        </w:rPr>
-        <w:t>elit</w:t>
-      </w:r>
-      <w:proofErr w:type="spellEnd"/>
-      <w:r>
-        <w:rPr>
-          <w:rFonts w:cs="Times New Roman"/>
-        </w:rPr>
-        <w:t xml:space="preserve">, sed do </w:t>
-      </w:r>
-      <w:proofErr w:type="spellStart"/>
-      <w:r>
-        <w:rPr>
-          <w:rFonts w:cs="Times New Roman"/>
-        </w:rPr>
-        <w:t>eiusmod</w:t>
-      </w:r>
-      <w:proofErr w:type="spellEnd"/>
-      <w:r>
-        <w:rPr>
-          <w:rFonts w:cs="Times New Roman"/>
-        </w:rPr>
-        <w:t xml:space="preserve"> </w:t>
-      </w:r>
-      <w:proofErr w:type="spellStart"/>
-      <w:r>
-        <w:rPr>
-          <w:rFonts w:cs="Times New Roman"/>
-        </w:rPr>
-        <w:t>tempor</w:t>
-      </w:r>
-      <w:proofErr w:type="spellEnd"/>
-      <w:r>
-        <w:rPr>
-          <w:rFonts w:cs="Times New Roman"/>
-        </w:rPr>
-        <w:t xml:space="preserve"> </w:t>
-      </w:r>
-      <w:proofErr w:type="spellStart"/>
-      <w:r>
-        <w:rPr>
-          <w:rFonts w:cs="Times New Roman"/>
-        </w:rPr>
-        <w:t>incididunt</w:t>
-      </w:r>
-      <w:proofErr w:type="spellEnd"/>
-      <w:r>
-        <w:rPr>
-          <w:rFonts w:cs="Times New Roman"/>
-        </w:rPr>
-        <w:t xml:space="preserve"> </w:t>
-      </w:r>
-      <w:proofErr w:type="spellStart"/>
-      <w:r>
-        <w:rPr>
-          <w:rFonts w:cs="Times New Roman"/>
-        </w:rPr>
-        <w:t>ut</w:t>
-      </w:r>
-      <w:proofErr w:type="spellEnd"/>
-      <w:r>
-        <w:rPr>
-          <w:rFonts w:cs="Times New Roman"/>
-        </w:rPr>
-        <w:t xml:space="preserve"> </w:t>
-      </w:r>
-      <w:proofErr w:type="spellStart"/>
-      <w:r>
-        <w:rPr>
-          <w:rFonts w:cs="Times New Roman"/>
-        </w:rPr>
-        <w:t>labore</w:t>
-      </w:r>
-      <w:proofErr w:type="spellEnd"/>
-      <w:r>
-        <w:rPr>
-          <w:rFonts w:cs="Times New Roman"/>
-        </w:rPr>
-        <w:t xml:space="preserve"> et dolore magna </w:t>
-      </w:r>
-      <w:proofErr w:type="spellStart"/>
-      <w:r>
-        <w:rPr>
-          <w:rFonts w:cs="Times New Roman"/>
-        </w:rPr>
-        <w:t>aliqua</w:t>
-      </w:r>
-      <w:proofErr w:type="spellEnd"/>
-      <w:r>
-        <w:rPr>
-          <w:rFonts w:cs="Times New Roman"/>
-        </w:rPr>
-        <w:t xml:space="preserve">. Ut </w:t>
-      </w:r>
-      <w:proofErr w:type="spellStart"/>
-      <w:r>
-        <w:rPr>
-          <w:rFonts w:cs="Times New Roman"/>
-        </w:rPr>
-        <w:t>enim</w:t>
-      </w:r>
-      <w:proofErr w:type="spellEnd"/>
-      <w:r>
-        <w:rPr>
-          <w:rFonts w:cs="Times New Roman"/>
-        </w:rPr>
-        <w:t xml:space="preserve"> ad minim </w:t>
-      </w:r>
-      <w:proofErr w:type="spellStart"/>
-      <w:r>
-        <w:rPr>
-          <w:rFonts w:cs="Times New Roman"/>
-        </w:rPr>
-        <w:t>veniam</w:t>
-      </w:r>
-      <w:proofErr w:type="spellEnd"/>
-      <w:r>
-        <w:rPr>
-          <w:rFonts w:cs="Times New Roman"/>
-        </w:rPr>
-        <w:t xml:space="preserve">, </w:t>
-      </w:r>
-      <w:proofErr w:type="spellStart"/>
-      <w:r>
-        <w:rPr>
-          <w:rFonts w:cs="Times New Roman"/>
-        </w:rPr>
-        <w:t>quis</w:t>
-      </w:r>
-      <w:proofErr w:type="spellEnd"/>
-      <w:r>
-        <w:rPr>
-          <w:rFonts w:cs="Times New Roman"/>
-        </w:rPr>
-        <w:t xml:space="preserve"> </w:t>
-      </w:r>
-      <w:proofErr w:type="spellStart"/>
-      <w:r>
-        <w:rPr>
-          <w:rFonts w:cs="Times New Roman"/>
-        </w:rPr>
-        <w:t>nostrud</w:t>
-      </w:r>
-      <w:proofErr w:type="spellEnd"/>
-      <w:r>
-        <w:rPr>
-          <w:rFonts w:cs="Times New Roman"/>
-        </w:rPr>
-        <w:t xml:space="preserve"> exercitation </w:t>
-      </w:r>
-      <w:proofErr w:type="spellStart"/>
-      <w:r>
-        <w:rPr>
-          <w:rFonts w:cs="Times New Roman"/>
-        </w:rPr>
-        <w:t>ullamco</w:t>
-      </w:r>
-      <w:proofErr w:type="spellEnd"/>
-      <w:r>
-        <w:rPr>
-          <w:rFonts w:cs="Times New Roman"/>
-        </w:rPr>
-        <w:t xml:space="preserve"> </w:t>
-      </w:r>
-      <w:proofErr w:type="spellStart"/>
-      <w:r>
-        <w:rPr>
-          <w:rFonts w:cs="Times New Roman"/>
-        </w:rPr>
-        <w:t>laboris</w:t>
-      </w:r>
-      <w:proofErr w:type="spellEnd"/>
-      <w:r>
-        <w:rPr>
-          <w:rFonts w:cs="Times New Roman"/>
-        </w:rPr>
-        <w:t xml:space="preserve"> nisi </w:t>
-      </w:r>
-      <w:proofErr w:type="spellStart"/>
-      <w:r>
-        <w:rPr>
-          <w:rFonts w:cs="Times New Roman"/>
-        </w:rPr>
-        <w:t>ut</w:t>
-      </w:r>
-      <w:proofErr w:type="spellEnd"/>
-      <w:r>
-        <w:rPr>
-          <w:rFonts w:cs="Times New Roman"/>
-        </w:rPr>
-        <w:t xml:space="preserve"> </w:t>
-      </w:r>
-      <w:proofErr w:type="spellStart"/>
-      <w:r>
-        <w:rPr>
-          <w:rFonts w:cs="Times New Roman"/>
-        </w:rPr>
-        <w:t>aliquip</w:t>
-      </w:r>
-      <w:proofErr w:type="spellEnd"/>
-      <w:r>
-        <w:rPr>
-          <w:rFonts w:cs="Times New Roman"/>
-        </w:rPr>
-        <w:t xml:space="preserve"> ex </w:t>
-      </w:r>
-      <w:proofErr w:type="spellStart"/>
-      <w:r>
-        <w:rPr>
-          <w:rFonts w:cs="Times New Roman"/>
-        </w:rPr>
-        <w:t>ea</w:t>
-      </w:r>
-      <w:proofErr w:type="spellEnd"/>
-      <w:r>
-        <w:rPr>
-          <w:rFonts w:cs="Times New Roman"/>
-        </w:rPr>
-        <w:t xml:space="preserve"> </w:t>
-      </w:r>
-      <w:proofErr w:type="spellStart"/>
-      <w:r>
-        <w:rPr>
-          <w:rFonts w:cs="Times New Roman"/>
-        </w:rPr>
-        <w:t>commodo</w:t>
-      </w:r>
-      <w:proofErr w:type="spellEnd"/>
-      <w:r>
-        <w:rPr>
-          <w:rFonts w:cs="Times New Roman"/>
-        </w:rPr>
-        <w:t xml:space="preserve"> </w:t>
-      </w:r>
-      <w:proofErr w:type="spellStart"/>
-      <w:r>
-        <w:rPr>
-          <w:rFonts w:cs="Times New Roman"/>
-        </w:rPr>
-        <w:t>consequat</w:t>
-      </w:r>
-      <w:proofErr w:type="spellEnd"/>
-      <w:r>
-        <w:rPr>
-          <w:rFonts w:cs="Times New Roman"/>
-        </w:rPr>
-        <w:t xml:space="preserve">. Duis </w:t>
-      </w:r>
-      <w:proofErr w:type="spellStart"/>
-      <w:r>
-        <w:rPr>
-          <w:rFonts w:cs="Times New Roman"/>
-        </w:rPr>
-        <w:t>aute</w:t>
-      </w:r>
-      <w:proofErr w:type="spellEnd"/>
-      <w:r>
-        <w:rPr>
-          <w:rFonts w:cs="Times New Roman"/>
-        </w:rPr>
-        <w:t xml:space="preserve"> </w:t>
-      </w:r>
-      <w:proofErr w:type="spellStart"/>
-      <w:r>
-        <w:rPr>
-          <w:rFonts w:cs="Times New Roman"/>
-        </w:rPr>
-        <w:t>irure</w:t>
-      </w:r>
-      <w:proofErr w:type="spellEnd"/>
-      <w:r>
-        <w:rPr>
-          <w:rFonts w:cs="Times New Roman"/>
-        </w:rPr>
-        <w:t xml:space="preserve"> dolor in </w:t>
-      </w:r>
-      <w:proofErr w:type="spellStart"/>
-      <w:r>
-        <w:rPr>
-          <w:rFonts w:cs="Times New Roman"/>
-        </w:rPr>
-        <w:t>reprehenderit</w:t>
-      </w:r>
-      <w:proofErr w:type="spellEnd"/>
-      <w:r>
-        <w:rPr>
-          <w:rFonts w:cs="Times New Roman"/>
-        </w:rPr>
-        <w:t xml:space="preserve"> in </w:t>
-      </w:r>
-      <w:proofErr w:type="spellStart"/>
-      <w:r>
-        <w:rPr>
-          <w:rFonts w:cs="Times New Roman"/>
-        </w:rPr>
-        <w:t>voluptate</w:t>
-      </w:r>
-      <w:proofErr w:type="spellEnd"/>
-      <w:r>
-        <w:rPr>
-          <w:rFonts w:cs="Times New Roman"/>
-        </w:rPr>
-        <w:t xml:space="preserve"> </w:t>
-      </w:r>
-      <w:proofErr w:type="spellStart"/>
-      <w:r>
-        <w:rPr>
-          <w:rFonts w:cs="Times New Roman"/>
-        </w:rPr>
-        <w:t>velit</w:t>
-      </w:r>
-      <w:proofErr w:type="spellEnd"/>
-      <w:r>
-        <w:rPr>
-          <w:rFonts w:cs="Times New Roman"/>
-        </w:rPr>
-        <w:t xml:space="preserve"> </w:t>
-      </w:r>
-      <w:proofErr w:type="spellStart"/>
+        <w:t xml:space="preserve">Lorem ipsum dolor sit amet, consectetur adipiscing elit, sed do eiusmod tempor incididunt ut labore et dolore magna aliqua. Ut enim ad minim veniam, quis nostrud exercitation ullamco laboris nisi ut aliquip ex ea commodo consequat. Duis aute irure dolor in reprehenderit in voluptate velit </w:t>
+      </w:r>
       <w:r>
         <w:rPr>
           <w:rFonts w:cs="Times New Roman"/>
         </w:rPr>
         <w:lastRenderedPageBreak/>
-        <w:t>esse</w:t>
-      </w:r>
-      <w:proofErr w:type="spellEnd"/>
-      <w:r>
-        <w:rPr>
-          <w:rFonts w:cs="Times New Roman"/>
-        </w:rPr>
-        <w:t xml:space="preserve"> </w:t>
-      </w:r>
-      <w:proofErr w:type="spellStart"/>
-      <w:r>
-        <w:rPr>
-          <w:rFonts w:cs="Times New Roman"/>
-        </w:rPr>
-        <w:t>cillum</w:t>
-      </w:r>
-      <w:proofErr w:type="spellEnd"/>
-      <w:r>
-        <w:rPr>
-          <w:rFonts w:cs="Times New Roman"/>
-        </w:rPr>
-        <w:t xml:space="preserve"> dolore </w:t>
-      </w:r>
-      <w:proofErr w:type="spellStart"/>
-      <w:r>
-        <w:rPr>
-          <w:rFonts w:cs="Times New Roman"/>
-        </w:rPr>
-        <w:t>eu</w:t>
-      </w:r>
-      <w:proofErr w:type="spellEnd"/>
-      <w:r>
-        <w:rPr>
-          <w:rFonts w:cs="Times New Roman"/>
-        </w:rPr>
-        <w:t xml:space="preserve"> </w:t>
-      </w:r>
-      <w:proofErr w:type="spellStart"/>
-      <w:r>
-        <w:rPr>
-          <w:rFonts w:cs="Times New Roman"/>
-        </w:rPr>
-        <w:t>fugiat</w:t>
-      </w:r>
-      <w:proofErr w:type="spellEnd"/>
-      <w:r>
-        <w:rPr>
-          <w:rFonts w:cs="Times New Roman"/>
-        </w:rPr>
-        <w:t xml:space="preserve"> </w:t>
-      </w:r>
-      <w:proofErr w:type="spellStart"/>
-      <w:r>
-        <w:rPr>
-          <w:rFonts w:cs="Times New Roman"/>
-        </w:rPr>
-        <w:t>nulla</w:t>
-      </w:r>
-      <w:proofErr w:type="spellEnd"/>
-      <w:r>
-        <w:rPr>
-          <w:rFonts w:cs="Times New Roman"/>
-        </w:rPr>
-        <w:t xml:space="preserve"> </w:t>
-      </w:r>
-      <w:proofErr w:type="spellStart"/>
-      <w:r>
-        <w:rPr>
-          <w:rFonts w:cs="Times New Roman"/>
-        </w:rPr>
-        <w:t>pariatur</w:t>
-      </w:r>
-      <w:proofErr w:type="spellEnd"/>
-      <w:r>
-        <w:rPr>
-          <w:rFonts w:cs="Times New Roman"/>
-        </w:rPr>
-        <w:t xml:space="preserve">. </w:t>
-      </w:r>
-      <w:proofErr w:type="spellStart"/>
-      <w:r>
-        <w:rPr>
-          <w:rFonts w:cs="Times New Roman"/>
-        </w:rPr>
-        <w:t>Excepteur</w:t>
-      </w:r>
-      <w:proofErr w:type="spellEnd"/>
-      <w:r>
-        <w:rPr>
-          <w:rFonts w:cs="Times New Roman"/>
-        </w:rPr>
-        <w:t xml:space="preserve"> </w:t>
-      </w:r>
-      <w:proofErr w:type="spellStart"/>
-      <w:r>
-        <w:rPr>
-          <w:rFonts w:cs="Times New Roman"/>
-        </w:rPr>
-        <w:t>sint</w:t>
-      </w:r>
-      <w:proofErr w:type="spellEnd"/>
-      <w:r>
-        <w:rPr>
-          <w:rFonts w:cs="Times New Roman"/>
-        </w:rPr>
-        <w:t xml:space="preserve"> </w:t>
-      </w:r>
-      <w:proofErr w:type="spellStart"/>
-      <w:r>
-        <w:rPr>
-          <w:rFonts w:cs="Times New Roman"/>
-        </w:rPr>
-        <w:t>occaecat</w:t>
-      </w:r>
-      <w:proofErr w:type="spellEnd"/>
-      <w:r>
-        <w:rPr>
-          <w:rFonts w:cs="Times New Roman"/>
-        </w:rPr>
-        <w:t xml:space="preserve"> </w:t>
-      </w:r>
-      <w:proofErr w:type="spellStart"/>
-      <w:r>
-        <w:rPr>
-          <w:rFonts w:cs="Times New Roman"/>
-        </w:rPr>
-        <w:t>cupidatat</w:t>
-      </w:r>
-      <w:proofErr w:type="spellEnd"/>
-      <w:r>
-        <w:rPr>
-          <w:rFonts w:cs="Times New Roman"/>
-        </w:rPr>
-        <w:t xml:space="preserve"> non </w:t>
-      </w:r>
-      <w:proofErr w:type="spellStart"/>
-      <w:r>
-        <w:rPr>
-          <w:rFonts w:cs="Times New Roman"/>
-        </w:rPr>
-        <w:t>proident</w:t>
-      </w:r>
-      <w:proofErr w:type="spellEnd"/>
-      <w:r>
-        <w:rPr>
-          <w:rFonts w:cs="Times New Roman"/>
-        </w:rPr>
-        <w:t xml:space="preserve">, sunt in culpa qui </w:t>
-      </w:r>
-      <w:proofErr w:type="spellStart"/>
-      <w:r>
-        <w:rPr>
-          <w:rFonts w:cs="Times New Roman"/>
-        </w:rPr>
-        <w:t>officia</w:t>
-      </w:r>
-      <w:proofErr w:type="spellEnd"/>
-      <w:r>
-        <w:rPr>
-          <w:rFonts w:cs="Times New Roman"/>
-        </w:rPr>
-        <w:t xml:space="preserve"> </w:t>
-      </w:r>
-      <w:proofErr w:type="spellStart"/>
-      <w:r>
-        <w:rPr>
-          <w:rFonts w:cs="Times New Roman"/>
-        </w:rPr>
-        <w:t>deserunt</w:t>
-      </w:r>
-      <w:proofErr w:type="spellEnd"/>
-      <w:r>
-        <w:rPr>
-          <w:rFonts w:cs="Times New Roman"/>
-        </w:rPr>
-        <w:t xml:space="preserve"> </w:t>
-      </w:r>
-      <w:proofErr w:type="spellStart"/>
-      <w:r>
-        <w:rPr>
-          <w:rFonts w:cs="Times New Roman"/>
-        </w:rPr>
-        <w:t>mollit</w:t>
-      </w:r>
-      <w:proofErr w:type="spellEnd"/>
-      <w:r>
-        <w:rPr>
-          <w:rFonts w:cs="Times New Roman"/>
-        </w:rPr>
-        <w:t xml:space="preserve"> </w:t>
-      </w:r>
-      <w:proofErr w:type="spellStart"/>
-      <w:r>
-        <w:rPr>
-          <w:rFonts w:cs="Times New Roman"/>
-        </w:rPr>
-        <w:t>anim</w:t>
-      </w:r>
-      <w:proofErr w:type="spellEnd"/>
-      <w:r>
-        <w:rPr>
-          <w:rFonts w:cs="Times New Roman"/>
-        </w:rPr>
-        <w:t xml:space="preserve"> id </w:t>
-      </w:r>
-      <w:proofErr w:type="spellStart"/>
-      <w:r>
-        <w:rPr>
-          <w:rFonts w:cs="Times New Roman"/>
-        </w:rPr>
-        <w:t>est</w:t>
-      </w:r>
-      <w:proofErr w:type="spellEnd"/>
-      <w:r>
-        <w:rPr>
-          <w:rFonts w:cs="Times New Roman"/>
-        </w:rPr>
-        <w:t xml:space="preserve"> </w:t>
-      </w:r>
-      <w:proofErr w:type="spellStart"/>
-      <w:r>
-        <w:rPr>
-          <w:rFonts w:cs="Times New Roman"/>
-        </w:rPr>
-        <w:t>laborum</w:t>
-      </w:r>
-      <w:commentRangeEnd w:id="15"/>
-      <w:proofErr w:type="spellEnd"/>
+        <w:t>esse cillum dolore eu fugiat nulla pariatur. Excepteur sint occaecat cupidatat non proident, sunt in culpa qui officia deserunt mollit anim id est laborum</w:t>
+      </w:r>
+      <w:commentRangeEnd w:id="16"/>
       <w:r>
         <w:rPr>
           <w:rStyle w:val="CommentReference"/>
         </w:rPr>
-        <w:commentReference w:id="15"/>
+        <w:commentReference w:id="16"/>
       </w:r>
     </w:p>
     <w:p>
@@ -8440,7 +7860,7 @@
           <w:rFonts w:cs="Times New Roman"/>
         </w:rPr>
       </w:pPr>
-      <w:bookmarkStart w:id="16" w:name="_Toc3648349"/>
+      <w:bookmarkStart w:id="17" w:name="_Toc3648349"/>
       <w:r>
         <w:rPr>
           <w:rFonts w:cs="Times New Roman"/>
@@ -8453,14 +7873,14 @@
         </w:rPr>
         <w:t>I</w:t>
       </w:r>
-      <w:bookmarkStart w:id="17" w:name="_Hlk35011"/>
+      <w:bookmarkStart w:id="18" w:name="_Hlk35011"/>
       <w:r>
         <w:rPr>
           <w:rFonts w:cs="Times New Roman"/>
         </w:rPr>
         <w:t>. “Goodness of fit” between synthetic data and TCGA</w:t>
       </w:r>
-      <w:bookmarkEnd w:id="16"/>
+      <w:bookmarkEnd w:id="17"/>
       <w:r>
         <w:rPr>
           <w:rFonts w:cs="Times New Roman"/>
@@ -8476,13 +7896,13 @@
           <w:szCs w:val="28"/>
         </w:rPr>
       </w:pPr>
-      <w:bookmarkStart w:id="18" w:name="_Toc3648350"/>
+      <w:bookmarkStart w:id="19" w:name="_Toc3648350"/>
       <w:r>
         <w:t>a. Feature computation</w:t>
       </w:r>
-      <w:bookmarkEnd w:id="18"/>
+      <w:bookmarkEnd w:id="19"/>
     </w:p>
-    <w:bookmarkEnd w:id="17"/>
+    <w:bookmarkEnd w:id="18"/>
     <w:p>
       <w:pPr>
         <w:spacing w:after="0" w:line="360" w:lineRule="auto"/>
@@ -8800,11 +8220,11 @@
       <w:pPr>
         <w:pStyle w:val="Heading3"/>
       </w:pPr>
-      <w:bookmarkStart w:id="19" w:name="_Toc3648351"/>
+      <w:bookmarkStart w:id="20" w:name="_Toc3648351"/>
       <w:r>
         <w:t>b. Comparison of feature value distributions across datasets</w:t>
       </w:r>
-      <w:bookmarkEnd w:id="19"/>
+      <w:bookmarkEnd w:id="20"/>
     </w:p>
     <w:p/>
     <w:p>
@@ -8939,14 +8359,14 @@
           <w:rFonts w:cs="Times New Roman"/>
         </w:rPr>
       </w:pPr>
-      <w:bookmarkStart w:id="20" w:name="_Toc3648348"/>
+      <w:bookmarkStart w:id="21" w:name="_Toc3648348"/>
       <w:r>
         <w:rPr>
           <w:rFonts w:cs="Times New Roman"/>
         </w:rPr>
         <w:t>Results</w:t>
       </w:r>
-      <w:bookmarkEnd w:id="20"/>
+      <w:bookmarkEnd w:id="21"/>
     </w:p>
     <w:p>
       <w:pPr>
@@ -8955,16 +8375,16 @@
           <w:rFonts w:cs="Times New Roman"/>
         </w:rPr>
       </w:pPr>
-      <w:bookmarkStart w:id="21" w:name="_Toc3648352"/>
-      <w:bookmarkStart w:id="22" w:name="_Toc3648353"/>
-      <w:commentRangeStart w:id="23"/>
+      <w:bookmarkStart w:id="22" w:name="_Toc3648352"/>
+      <w:bookmarkStart w:id="23" w:name="_Toc3648353"/>
+      <w:commentRangeStart w:id="24"/>
       <w:r>
         <w:rPr>
           <w:rFonts w:cs="Times New Roman"/>
         </w:rPr>
         <w:t>I. Machine learning on synthetic data</w:t>
       </w:r>
-      <w:bookmarkEnd w:id="21"/>
+      <w:bookmarkEnd w:id="22"/>
       <w:r>
         <w:rPr>
           <w:rFonts w:cs="Times New Roman"/>
@@ -8972,13 +8392,13 @@
         </w:rPr>
         <w:t xml:space="preserve"> </w:t>
       </w:r>
-      <w:commentRangeEnd w:id="23"/>
+      <w:commentRangeEnd w:id="24"/>
       <w:r>
         <w:rPr>
           <w:rStyle w:val="CommentReference"/>
           <w:rFonts w:eastAsiaTheme="minorEastAsia" w:cstheme="minorBidi"/>
         </w:rPr>
-        <w:commentReference w:id="23"/>
+        <w:commentReference w:id="24"/>
       </w:r>
     </w:p>
     <w:p>
@@ -9046,8 +8466,6 @@
         </w:rPr>
         <w:t xml:space="preserve">. Results of 15% hold-out validation on the classifier is reported in Table 1. The classifier’s accuracy well exceeds 90% and its Cohen’s kappa, a  measure of accuracy that is adjusted for chance selection, exceeds 0.8. </w:t>
       </w:r>
-      <w:commentRangeStart w:id="24"/>
-      <w:commentRangeEnd w:id="24"/>
     </w:p>
     <w:p>
       <w:pPr>
@@ -9124,7 +8542,6 @@
                                       <w:i/>
                                     </w:rPr>
                                   </w:pPr>
-                                  <w:bookmarkStart w:id="25" w:name="_GoBack" w:colFirst="5" w:colLast="5"/>
                                   <w:r>
                                     <w:rPr>
                                       <w:rFonts w:cs="Times New Roman"/>
@@ -9231,7 +8648,6 @@
                                 </w:p>
                               </w:tc>
                             </w:tr>
-                            <w:bookmarkEnd w:id="25"/>
                             <w:tr>
                               <w:trPr>
                                 <w:trHeight w:val="447"/>
@@ -9367,23 +8783,7 @@
                                 <w:rFonts w:cs="Times New Roman"/>
                                 <w:i/>
                               </w:rPr>
-                              <w:t xml:space="preserve">Table 1. Cross-validation performance of </w:t>
-                            </w:r>
-                            <w:proofErr w:type="spellStart"/>
-                            <w:r>
-                              <w:rPr>
-                                <w:rFonts w:cs="Times New Roman"/>
-                                <w:i/>
-                              </w:rPr>
-                              <w:t>RUSBoosted</w:t>
-                            </w:r>
-                            <w:proofErr w:type="spellEnd"/>
-                            <w:r>
-                              <w:rPr>
-                                <w:rFonts w:cs="Times New Roman"/>
-                                <w:i/>
-                              </w:rPr>
-                              <w:t xml:space="preserve"> random forest classification on driver gene classification in synthetic dataset. </w:t>
+                              <w:t xml:space="preserve">Table 1. Cross-validation performance of RUSBoosted random forest classification on driver gene classification in synthetic dataset. </w:t>
                             </w:r>
                           </w:p>
                         </w:txbxContent>
@@ -9435,7 +8835,6 @@
                                 <w:i/>
                               </w:rPr>
                             </w:pPr>
-                            <w:bookmarkStart w:id="26" w:name="_GoBack" w:colFirst="5" w:colLast="5"/>
                             <w:r>
                               <w:rPr>
                                 <w:rFonts w:cs="Times New Roman"/>
@@ -9542,7 +8941,6 @@
                           </w:p>
                         </w:tc>
                       </w:tr>
-                      <w:bookmarkEnd w:id="26"/>
                       <w:tr>
                         <w:trPr>
                           <w:trHeight w:val="447"/>
@@ -9678,23 +9076,7 @@
                           <w:rFonts w:cs="Times New Roman"/>
                           <w:i/>
                         </w:rPr>
-                        <w:t xml:space="preserve">Table 1. Cross-validation performance of </w:t>
-                      </w:r>
-                      <w:proofErr w:type="spellStart"/>
-                      <w:r>
-                        <w:rPr>
-                          <w:rFonts w:cs="Times New Roman"/>
-                          <w:i/>
-                        </w:rPr>
-                        <w:t>RUSBoosted</w:t>
-                      </w:r>
-                      <w:proofErr w:type="spellEnd"/>
-                      <w:r>
-                        <w:rPr>
-                          <w:rFonts w:cs="Times New Roman"/>
-                          <w:i/>
-                        </w:rPr>
-                        <w:t xml:space="preserve"> random forest classification on driver gene classification in synthetic dataset. </w:t>
+                        <w:t xml:space="preserve">Table 1. Cross-validation performance of RUSBoosted random forest classification on driver gene classification in synthetic dataset. </w:t>
                       </w:r>
                     </w:p>
                   </w:txbxContent>
@@ -9731,7 +9113,7 @@
         </w:rPr>
         <w:t xml:space="preserve">. </w:t>
       </w:r>
-      <w:bookmarkEnd w:id="22"/>
+      <w:bookmarkEnd w:id="23"/>
       <w:r>
         <w:rPr>
           <w:rFonts w:cs="Times New Roman"/>
@@ -10132,7 +9514,7 @@
         <w:spacing w:after="0" w:line="360" w:lineRule="auto"/>
         <w:ind w:firstLine="720"/>
       </w:pPr>
-      <w:commentRangeStart w:id="27"/>
+      <w:commentRangeStart w:id="25"/>
       <w:r>
         <w:rPr>
           <w:rFonts w:cs="Times New Roman"/>
@@ -10143,610 +9525,14 @@
         <w:rPr>
           <w:rFonts w:cs="Times New Roman"/>
         </w:rPr>
-        <w:t xml:space="preserve">Lorem ipsum dolor sit </w:t>
-      </w:r>
-      <w:proofErr w:type="spellStart"/>
-      <w:r>
-        <w:rPr>
-          <w:rFonts w:cs="Times New Roman"/>
-        </w:rPr>
-        <w:t>amet</w:t>
-      </w:r>
-      <w:proofErr w:type="spellEnd"/>
-      <w:r>
-        <w:rPr>
-          <w:rFonts w:cs="Times New Roman"/>
-        </w:rPr>
-        <w:t xml:space="preserve">, </w:t>
-      </w:r>
-      <w:proofErr w:type="spellStart"/>
-      <w:r>
-        <w:rPr>
-          <w:rFonts w:cs="Times New Roman"/>
-        </w:rPr>
-        <w:t>consectetur</w:t>
-      </w:r>
-      <w:proofErr w:type="spellEnd"/>
-      <w:r>
-        <w:rPr>
-          <w:rFonts w:cs="Times New Roman"/>
-        </w:rPr>
-        <w:t xml:space="preserve"> </w:t>
-      </w:r>
-      <w:proofErr w:type="spellStart"/>
-      <w:r>
-        <w:rPr>
-          <w:rFonts w:cs="Times New Roman"/>
-        </w:rPr>
-        <w:t>adipiscing</w:t>
-      </w:r>
-      <w:proofErr w:type="spellEnd"/>
-      <w:r>
-        <w:rPr>
-          <w:rFonts w:cs="Times New Roman"/>
-        </w:rPr>
-        <w:t xml:space="preserve"> </w:t>
-      </w:r>
-      <w:proofErr w:type="spellStart"/>
-      <w:r>
-        <w:rPr>
-          <w:rFonts w:cs="Times New Roman"/>
-        </w:rPr>
-        <w:t>elit</w:t>
-      </w:r>
-      <w:proofErr w:type="spellEnd"/>
-      <w:r>
-        <w:rPr>
-          <w:rFonts w:cs="Times New Roman"/>
-        </w:rPr>
-        <w:t xml:space="preserve">, sed do </w:t>
-      </w:r>
-      <w:proofErr w:type="spellStart"/>
-      <w:r>
-        <w:rPr>
-          <w:rFonts w:cs="Times New Roman"/>
-        </w:rPr>
-        <w:t>eiusmod</w:t>
-      </w:r>
-      <w:proofErr w:type="spellEnd"/>
-      <w:r>
-        <w:rPr>
-          <w:rFonts w:cs="Times New Roman"/>
-        </w:rPr>
-        <w:t xml:space="preserve"> </w:t>
-      </w:r>
-      <w:proofErr w:type="spellStart"/>
-      <w:r>
-        <w:rPr>
-          <w:rFonts w:cs="Times New Roman"/>
-        </w:rPr>
-        <w:t>tempor</w:t>
-      </w:r>
-      <w:proofErr w:type="spellEnd"/>
-      <w:r>
-        <w:rPr>
-          <w:rFonts w:cs="Times New Roman"/>
-        </w:rPr>
-        <w:t xml:space="preserve"> </w:t>
-      </w:r>
-      <w:proofErr w:type="spellStart"/>
-      <w:r>
-        <w:rPr>
-          <w:rFonts w:cs="Times New Roman"/>
-        </w:rPr>
-        <w:t>incididunt</w:t>
-      </w:r>
-      <w:proofErr w:type="spellEnd"/>
-      <w:r>
-        <w:rPr>
-          <w:rFonts w:cs="Times New Roman"/>
-        </w:rPr>
-        <w:t xml:space="preserve"> </w:t>
-      </w:r>
-      <w:proofErr w:type="spellStart"/>
-      <w:r>
-        <w:rPr>
-          <w:rFonts w:cs="Times New Roman"/>
-        </w:rPr>
-        <w:t>ut</w:t>
-      </w:r>
-      <w:proofErr w:type="spellEnd"/>
-      <w:r>
-        <w:rPr>
-          <w:rFonts w:cs="Times New Roman"/>
-        </w:rPr>
-        <w:t xml:space="preserve"> </w:t>
-      </w:r>
-      <w:proofErr w:type="spellStart"/>
-      <w:r>
-        <w:rPr>
-          <w:rFonts w:cs="Times New Roman"/>
-        </w:rPr>
-        <w:t>labore</w:t>
-      </w:r>
-      <w:proofErr w:type="spellEnd"/>
-      <w:r>
-        <w:rPr>
-          <w:rFonts w:cs="Times New Roman"/>
-        </w:rPr>
-        <w:t xml:space="preserve"> et dolore magna </w:t>
-      </w:r>
-      <w:proofErr w:type="spellStart"/>
-      <w:r>
-        <w:rPr>
-          <w:rFonts w:cs="Times New Roman"/>
-        </w:rPr>
-        <w:t>aliqua</w:t>
-      </w:r>
-      <w:proofErr w:type="spellEnd"/>
-      <w:r>
-        <w:rPr>
-          <w:rFonts w:cs="Times New Roman"/>
-        </w:rPr>
-        <w:t xml:space="preserve">. Ut </w:t>
-      </w:r>
-      <w:proofErr w:type="spellStart"/>
-      <w:r>
-        <w:rPr>
-          <w:rFonts w:cs="Times New Roman"/>
-        </w:rPr>
-        <w:t>enim</w:t>
-      </w:r>
-      <w:proofErr w:type="spellEnd"/>
-      <w:r>
-        <w:rPr>
-          <w:rFonts w:cs="Times New Roman"/>
-        </w:rPr>
-        <w:t xml:space="preserve"> ad minim </w:t>
-      </w:r>
-      <w:proofErr w:type="spellStart"/>
-      <w:r>
-        <w:rPr>
-          <w:rFonts w:cs="Times New Roman"/>
-        </w:rPr>
-        <w:t>veniam</w:t>
-      </w:r>
-      <w:proofErr w:type="spellEnd"/>
-      <w:r>
-        <w:rPr>
-          <w:rFonts w:cs="Times New Roman"/>
-        </w:rPr>
-        <w:t xml:space="preserve">, </w:t>
-      </w:r>
-      <w:proofErr w:type="spellStart"/>
-      <w:r>
-        <w:rPr>
-          <w:rFonts w:cs="Times New Roman"/>
-        </w:rPr>
-        <w:t>quis</w:t>
-      </w:r>
-      <w:proofErr w:type="spellEnd"/>
-      <w:r>
-        <w:rPr>
-          <w:rFonts w:cs="Times New Roman"/>
-        </w:rPr>
-        <w:t xml:space="preserve"> </w:t>
-      </w:r>
-      <w:proofErr w:type="spellStart"/>
-      <w:r>
-        <w:rPr>
-          <w:rFonts w:cs="Times New Roman"/>
-        </w:rPr>
-        <w:t>nostrud</w:t>
-      </w:r>
-      <w:proofErr w:type="spellEnd"/>
-      <w:r>
-        <w:rPr>
-          <w:rFonts w:cs="Times New Roman"/>
-        </w:rPr>
-        <w:t xml:space="preserve"> exercitation </w:t>
-      </w:r>
-      <w:proofErr w:type="spellStart"/>
-      <w:r>
-        <w:rPr>
-          <w:rFonts w:cs="Times New Roman"/>
-        </w:rPr>
-        <w:t>ullamco</w:t>
-      </w:r>
-      <w:proofErr w:type="spellEnd"/>
-      <w:r>
-        <w:rPr>
-          <w:rFonts w:cs="Times New Roman"/>
-        </w:rPr>
-        <w:t xml:space="preserve"> </w:t>
-      </w:r>
-      <w:proofErr w:type="spellStart"/>
-      <w:r>
-        <w:rPr>
-          <w:rFonts w:cs="Times New Roman"/>
-        </w:rPr>
-        <w:t>laboris</w:t>
-      </w:r>
-      <w:proofErr w:type="spellEnd"/>
-      <w:r>
-        <w:rPr>
-          <w:rFonts w:cs="Times New Roman"/>
-        </w:rPr>
-        <w:t xml:space="preserve"> nisi </w:t>
-      </w:r>
-      <w:proofErr w:type="spellStart"/>
-      <w:r>
-        <w:rPr>
-          <w:rFonts w:cs="Times New Roman"/>
-        </w:rPr>
-        <w:t>ut</w:t>
-      </w:r>
-      <w:proofErr w:type="spellEnd"/>
-      <w:r>
-        <w:rPr>
-          <w:rFonts w:cs="Times New Roman"/>
-        </w:rPr>
-        <w:t xml:space="preserve"> </w:t>
-      </w:r>
-      <w:proofErr w:type="spellStart"/>
-      <w:r>
-        <w:rPr>
-          <w:rFonts w:cs="Times New Roman"/>
-        </w:rPr>
-        <w:t>aliquip</w:t>
-      </w:r>
-      <w:proofErr w:type="spellEnd"/>
-      <w:r>
-        <w:rPr>
-          <w:rFonts w:cs="Times New Roman"/>
-        </w:rPr>
-        <w:t xml:space="preserve"> ex </w:t>
-      </w:r>
-      <w:proofErr w:type="spellStart"/>
-      <w:r>
-        <w:rPr>
-          <w:rFonts w:cs="Times New Roman"/>
-        </w:rPr>
-        <w:t>ea</w:t>
-      </w:r>
-      <w:proofErr w:type="spellEnd"/>
-      <w:r>
-        <w:rPr>
-          <w:rFonts w:cs="Times New Roman"/>
-        </w:rPr>
-        <w:t xml:space="preserve"> </w:t>
-      </w:r>
-      <w:proofErr w:type="spellStart"/>
-      <w:r>
-        <w:rPr>
-          <w:rFonts w:cs="Times New Roman"/>
-        </w:rPr>
-        <w:t>commodo</w:t>
-      </w:r>
-      <w:proofErr w:type="spellEnd"/>
-      <w:r>
-        <w:rPr>
-          <w:rFonts w:cs="Times New Roman"/>
-        </w:rPr>
-        <w:t xml:space="preserve"> </w:t>
-      </w:r>
-      <w:proofErr w:type="spellStart"/>
-      <w:r>
-        <w:rPr>
-          <w:rFonts w:cs="Times New Roman"/>
-        </w:rPr>
-        <w:t>consequat</w:t>
-      </w:r>
-      <w:proofErr w:type="spellEnd"/>
-      <w:r>
-        <w:rPr>
-          <w:rFonts w:cs="Times New Roman"/>
-        </w:rPr>
-        <w:t xml:space="preserve">. Duis </w:t>
-      </w:r>
-      <w:proofErr w:type="spellStart"/>
-      <w:r>
-        <w:rPr>
-          <w:rFonts w:cs="Times New Roman"/>
-        </w:rPr>
-        <w:t>aute</w:t>
-      </w:r>
-      <w:proofErr w:type="spellEnd"/>
-      <w:r>
-        <w:rPr>
-          <w:rFonts w:cs="Times New Roman"/>
-        </w:rPr>
-        <w:t xml:space="preserve"> </w:t>
-      </w:r>
-      <w:proofErr w:type="spellStart"/>
-      <w:r>
-        <w:rPr>
-          <w:rFonts w:cs="Times New Roman"/>
-        </w:rPr>
-        <w:t>irure</w:t>
-      </w:r>
-      <w:proofErr w:type="spellEnd"/>
-      <w:r>
-        <w:rPr>
-          <w:rFonts w:cs="Times New Roman"/>
-        </w:rPr>
-        <w:t xml:space="preserve"> dolor in </w:t>
-      </w:r>
-      <w:proofErr w:type="spellStart"/>
-      <w:r>
-        <w:rPr>
-          <w:rFonts w:cs="Times New Roman"/>
-        </w:rPr>
-        <w:t>reprehenderit</w:t>
-      </w:r>
-      <w:proofErr w:type="spellEnd"/>
-      <w:r>
-        <w:rPr>
-          <w:rFonts w:cs="Times New Roman"/>
-        </w:rPr>
-        <w:t xml:space="preserve"> in </w:t>
-      </w:r>
-      <w:proofErr w:type="spellStart"/>
-      <w:r>
-        <w:rPr>
-          <w:rFonts w:cs="Times New Roman"/>
-        </w:rPr>
-        <w:t>voluptate</w:t>
-      </w:r>
-      <w:proofErr w:type="spellEnd"/>
-      <w:r>
-        <w:rPr>
-          <w:rFonts w:cs="Times New Roman"/>
-        </w:rPr>
-        <w:t xml:space="preserve"> </w:t>
-      </w:r>
-      <w:proofErr w:type="spellStart"/>
-      <w:r>
-        <w:rPr>
-          <w:rFonts w:cs="Times New Roman"/>
-        </w:rPr>
-        <w:t>velit</w:t>
-      </w:r>
-      <w:proofErr w:type="spellEnd"/>
-      <w:r>
-        <w:rPr>
-          <w:rFonts w:cs="Times New Roman"/>
-        </w:rPr>
-        <w:t xml:space="preserve"> </w:t>
-      </w:r>
-      <w:proofErr w:type="spellStart"/>
-      <w:r>
-        <w:rPr>
-          <w:rFonts w:cs="Times New Roman"/>
-        </w:rPr>
-        <w:t>esse</w:t>
-      </w:r>
-      <w:proofErr w:type="spellEnd"/>
-      <w:r>
-        <w:rPr>
-          <w:rFonts w:cs="Times New Roman"/>
-        </w:rPr>
-        <w:t xml:space="preserve"> </w:t>
-      </w:r>
-      <w:proofErr w:type="spellStart"/>
-      <w:r>
-        <w:rPr>
-          <w:rFonts w:cs="Times New Roman"/>
-        </w:rPr>
-        <w:t>cillum</w:t>
-      </w:r>
-      <w:proofErr w:type="spellEnd"/>
-      <w:r>
-        <w:rPr>
-          <w:rFonts w:cs="Times New Roman"/>
-        </w:rPr>
-        <w:t xml:space="preserve"> dolore </w:t>
-      </w:r>
-      <w:proofErr w:type="spellStart"/>
-      <w:r>
-        <w:rPr>
-          <w:rFonts w:cs="Times New Roman"/>
-        </w:rPr>
-        <w:t>eu</w:t>
-      </w:r>
-      <w:proofErr w:type="spellEnd"/>
-      <w:r>
-        <w:rPr>
-          <w:rFonts w:cs="Times New Roman"/>
-        </w:rPr>
-        <w:t xml:space="preserve"> </w:t>
-      </w:r>
-      <w:proofErr w:type="spellStart"/>
-      <w:r>
-        <w:rPr>
-          <w:rFonts w:cs="Times New Roman"/>
-        </w:rPr>
-        <w:t>fugiat</w:t>
-      </w:r>
-      <w:proofErr w:type="spellEnd"/>
-      <w:r>
-        <w:rPr>
-          <w:rFonts w:cs="Times New Roman"/>
-        </w:rPr>
-        <w:t xml:space="preserve"> </w:t>
-      </w:r>
-      <w:proofErr w:type="spellStart"/>
-      <w:r>
-        <w:rPr>
-          <w:rFonts w:cs="Times New Roman"/>
-        </w:rPr>
-        <w:t>nulla</w:t>
-      </w:r>
-      <w:proofErr w:type="spellEnd"/>
-      <w:r>
-        <w:rPr>
-          <w:rFonts w:cs="Times New Roman"/>
-        </w:rPr>
-        <w:t xml:space="preserve"> </w:t>
-      </w:r>
-      <w:proofErr w:type="spellStart"/>
-      <w:r>
-        <w:rPr>
-          <w:rFonts w:cs="Times New Roman"/>
-        </w:rPr>
-        <w:t>pariatur</w:t>
-      </w:r>
-      <w:proofErr w:type="spellEnd"/>
-      <w:r>
-        <w:rPr>
-          <w:rFonts w:cs="Times New Roman"/>
-        </w:rPr>
-        <w:t xml:space="preserve">. </w:t>
-      </w:r>
-      <w:proofErr w:type="spellStart"/>
-      <w:r>
-        <w:rPr>
-          <w:rFonts w:cs="Times New Roman"/>
-        </w:rPr>
-        <w:t>Excepteur</w:t>
-      </w:r>
-      <w:proofErr w:type="spellEnd"/>
-      <w:r>
-        <w:rPr>
-          <w:rFonts w:cs="Times New Roman"/>
-        </w:rPr>
-        <w:t xml:space="preserve"> </w:t>
-      </w:r>
-      <w:proofErr w:type="spellStart"/>
-      <w:r>
-        <w:rPr>
-          <w:rFonts w:cs="Times New Roman"/>
-        </w:rPr>
-        <w:t>sint</w:t>
-      </w:r>
-      <w:proofErr w:type="spellEnd"/>
-      <w:r>
-        <w:rPr>
-          <w:rFonts w:cs="Times New Roman"/>
-        </w:rPr>
-        <w:t xml:space="preserve"> </w:t>
-      </w:r>
-      <w:proofErr w:type="spellStart"/>
-      <w:r>
-        <w:rPr>
-          <w:rFonts w:cs="Times New Roman"/>
-        </w:rPr>
-        <w:t>occaecat</w:t>
-      </w:r>
-      <w:proofErr w:type="spellEnd"/>
-      <w:r>
-        <w:rPr>
-          <w:rFonts w:cs="Times New Roman"/>
-        </w:rPr>
-        <w:t xml:space="preserve"> </w:t>
-      </w:r>
-      <w:proofErr w:type="spellStart"/>
-      <w:r>
-        <w:rPr>
-          <w:rFonts w:cs="Times New Roman"/>
-        </w:rPr>
-        <w:t>cupidatat</w:t>
-      </w:r>
-      <w:proofErr w:type="spellEnd"/>
-      <w:r>
-        <w:rPr>
-          <w:rFonts w:cs="Times New Roman"/>
-        </w:rPr>
-        <w:t xml:space="preserve"> non </w:t>
-      </w:r>
-      <w:proofErr w:type="spellStart"/>
-      <w:r>
-        <w:rPr>
-          <w:rFonts w:cs="Times New Roman"/>
-        </w:rPr>
-        <w:t>proident</w:t>
-      </w:r>
-      <w:proofErr w:type="spellEnd"/>
-      <w:r>
-        <w:rPr>
-          <w:rFonts w:cs="Times New Roman"/>
-        </w:rPr>
-        <w:t xml:space="preserve">, sunt in culpa qui </w:t>
-      </w:r>
-      <w:proofErr w:type="spellStart"/>
-      <w:r>
-        <w:rPr>
-          <w:rFonts w:cs="Times New Roman"/>
-        </w:rPr>
-        <w:t>officia</w:t>
-      </w:r>
-      <w:proofErr w:type="spellEnd"/>
-      <w:r>
-        <w:rPr>
-          <w:rFonts w:cs="Times New Roman"/>
-        </w:rPr>
-        <w:t xml:space="preserve"> </w:t>
-      </w:r>
-      <w:proofErr w:type="spellStart"/>
-      <w:r>
-        <w:rPr>
-          <w:rFonts w:cs="Times New Roman"/>
-        </w:rPr>
-        <w:t>deserunt</w:t>
-      </w:r>
-      <w:proofErr w:type="spellEnd"/>
-      <w:r>
-        <w:rPr>
-          <w:rFonts w:cs="Times New Roman"/>
-        </w:rPr>
-        <w:t xml:space="preserve"> </w:t>
-      </w:r>
-      <w:proofErr w:type="spellStart"/>
-      <w:r>
-        <w:rPr>
-          <w:rFonts w:cs="Times New Roman"/>
-        </w:rPr>
-        <w:t>mollit</w:t>
-      </w:r>
-      <w:proofErr w:type="spellEnd"/>
-      <w:r>
-        <w:rPr>
-          <w:rFonts w:cs="Times New Roman"/>
-        </w:rPr>
-        <w:t xml:space="preserve"> </w:t>
-      </w:r>
-      <w:proofErr w:type="spellStart"/>
-      <w:r>
-        <w:rPr>
-          <w:rFonts w:cs="Times New Roman"/>
-        </w:rPr>
-        <w:t>anim</w:t>
-      </w:r>
-      <w:proofErr w:type="spellEnd"/>
-      <w:r>
-        <w:rPr>
-          <w:rFonts w:cs="Times New Roman"/>
-        </w:rPr>
-        <w:t xml:space="preserve"> id </w:t>
-      </w:r>
-      <w:proofErr w:type="spellStart"/>
-      <w:r>
-        <w:rPr>
-          <w:rFonts w:cs="Times New Roman"/>
-        </w:rPr>
-        <w:t>est</w:t>
-      </w:r>
-      <w:proofErr w:type="spellEnd"/>
-      <w:r>
-        <w:rPr>
-          <w:rFonts w:cs="Times New Roman"/>
-        </w:rPr>
-        <w:t xml:space="preserve"> </w:t>
-      </w:r>
-      <w:proofErr w:type="spellStart"/>
-      <w:r>
-        <w:rPr>
-          <w:rFonts w:cs="Times New Roman"/>
-        </w:rPr>
-        <w:t>laborum</w:t>
-      </w:r>
-      <w:commentRangeEnd w:id="27"/>
-      <w:proofErr w:type="spellEnd"/>
+        <w:t>Lorem ipsum dolor sit amet, consectetur adipiscing elit, sed do eiusmod tempor incididunt ut labore et dolore magna aliqua. Ut enim ad minim veniam, quis nostrud exercitation ullamco laboris nisi ut aliquip ex ea commodo consequat. Duis aute irure dolor in reprehenderit in voluptate velit esse cillum dolore eu fugiat nulla pariatur. Excepteur sint occaecat cupidatat non proident, sunt in culpa qui officia deserunt mollit anim id est laborum</w:t>
+      </w:r>
+      <w:commentRangeEnd w:id="25"/>
       <w:r>
         <w:rPr>
           <w:rStyle w:val="CommentReference"/>
         </w:rPr>
-        <w:commentReference w:id="27"/>
+        <w:commentReference w:id="25"/>
       </w:r>
     </w:p>
     <w:p>
@@ -10878,19 +9664,19 @@
               </w:rPr>
               <w:t xml:space="preserve"># OG </w:t>
             </w:r>
-            <w:commentRangeStart w:id="28"/>
+            <w:commentRangeStart w:id="26"/>
             <w:r>
               <w:rPr>
                 <w:rFonts w:cs="Times New Roman"/>
               </w:rPr>
               <w:t>overlap</w:t>
             </w:r>
-            <w:commentRangeEnd w:id="28"/>
+            <w:commentRangeEnd w:id="26"/>
             <w:r>
               <w:rPr>
                 <w:rStyle w:val="CommentReference"/>
               </w:rPr>
-              <w:commentReference w:id="28"/>
+              <w:commentReference w:id="26"/>
             </w:r>
           </w:p>
         </w:tc>
@@ -10943,7 +9729,7 @@
                 <w:rFonts w:cs="Times New Roman"/>
               </w:rPr>
             </w:pPr>
-            <w:commentRangeStart w:id="29"/>
+            <w:commentRangeStart w:id="27"/>
             <w:r>
               <w:rPr>
                 <w:rFonts w:cs="Times New Roman"/>
@@ -10988,12 +9774,12 @@
               </w:rPr>
               <w:t>Recall: top 50</w:t>
             </w:r>
-            <w:commentRangeEnd w:id="29"/>
+            <w:commentRangeEnd w:id="27"/>
             <w:r>
               <w:rPr>
                 <w:rStyle w:val="CommentReference"/>
               </w:rPr>
-              <w:commentReference w:id="29"/>
+              <w:commentReference w:id="27"/>
             </w:r>
           </w:p>
         </w:tc>
@@ -11656,7 +10442,7 @@
           <w:i/>
         </w:rPr>
       </w:pPr>
-      <w:bookmarkStart w:id="30" w:name="_Toc3648354"/>
+      <w:bookmarkStart w:id="28" w:name="_Toc3648354"/>
     </w:p>
     <w:p>
       <w:pPr>
@@ -11667,7 +10453,7 @@
           <w:i/>
         </w:rPr>
       </w:pPr>
-      <w:commentRangeStart w:id="31"/>
+      <w:commentRangeStart w:id="29"/>
       <w:r>
         <w:rPr>
           <w:rFonts w:cs="Times New Roman"/>
@@ -11675,15 +10461,15 @@
         </w:rPr>
         <w:t>Table 3. The names and NCBI publication hits of the top fifteen ranked putative genes</w:t>
       </w:r>
-      <w:commentRangeEnd w:id="31"/>
+      <w:commentRangeEnd w:id="29"/>
       <w:r>
         <w:rPr>
           <w:rStyle w:val="CommentReference"/>
         </w:rPr>
-        <w:commentReference w:id="31"/>
+        <w:commentReference w:id="29"/>
       </w:r>
     </w:p>
-    <w:bookmarkEnd w:id="30"/>
+    <w:bookmarkEnd w:id="28"/>
     <w:p>
       <w:pPr>
         <w:spacing w:after="0" w:line="360" w:lineRule="auto"/>
@@ -12225,14 +11011,14 @@
           <w:rFonts w:cs="Times New Roman"/>
         </w:rPr>
       </w:pPr>
-      <w:bookmarkStart w:id="32" w:name="_Toc3648355"/>
+      <w:bookmarkStart w:id="30" w:name="_Toc3648355"/>
       <w:r>
         <w:rPr>
           <w:rFonts w:cs="Times New Roman"/>
         </w:rPr>
         <w:t>Discussion</w:t>
       </w:r>
-      <w:bookmarkEnd w:id="32"/>
+      <w:bookmarkEnd w:id="30"/>
       <w:r>
         <w:rPr>
           <w:rFonts w:cs="Times New Roman"/>
@@ -12342,7 +11128,7 @@
           <w:rFonts w:cs="Times New Roman"/>
         </w:rPr>
       </w:pPr>
-      <w:bookmarkStart w:id="33" w:name="_Toc3648356"/>
+      <w:bookmarkStart w:id="31" w:name="_Toc3648356"/>
       <w:r>
         <w:rPr>
           <w:rFonts w:cs="Times New Roman"/>
@@ -12356,7 +11142,7 @@
         </w:rPr>
         <w:t>onclusion</w:t>
       </w:r>
-      <w:bookmarkEnd w:id="33"/>
+      <w:bookmarkEnd w:id="31"/>
       <w:r>
         <w:rPr>
           <w:rFonts w:cs="Times New Roman"/>
@@ -12385,28 +11171,28 @@
           <w:rFonts w:cs="Times New Roman"/>
         </w:rPr>
       </w:pPr>
-      <w:bookmarkStart w:id="34" w:name="_Toc3648359"/>
-      <w:commentRangeStart w:id="35"/>
+      <w:bookmarkStart w:id="32" w:name="_Toc3648359"/>
+      <w:commentRangeStart w:id="33"/>
       <w:r>
         <w:rPr>
           <w:rFonts w:cs="Times New Roman"/>
         </w:rPr>
         <w:t>Appendix</w:t>
       </w:r>
-      <w:bookmarkEnd w:id="34"/>
+      <w:bookmarkEnd w:id="32"/>
       <w:r>
         <w:rPr>
           <w:rFonts w:cs="Times New Roman"/>
         </w:rPr>
         <w:t xml:space="preserve"> </w:t>
       </w:r>
-      <w:commentRangeEnd w:id="35"/>
+      <w:commentRangeEnd w:id="33"/>
       <w:r>
         <w:rPr>
           <w:rStyle w:val="CommentReference"/>
           <w:rFonts w:eastAsiaTheme="minorEastAsia" w:cstheme="minorBidi"/>
         </w:rPr>
-        <w:commentReference w:id="35"/>
+        <w:commentReference w:id="33"/>
       </w:r>
     </w:p>
     <w:p>
@@ -12417,7 +11203,7 @@
           <w:rFonts w:cs="Times New Roman"/>
         </w:rPr>
       </w:pPr>
-      <w:bookmarkStart w:id="36" w:name="_Toc3648360"/>
+      <w:bookmarkStart w:id="34" w:name="_Toc3648360"/>
       <w:r>
         <w:rPr>
           <w:rFonts w:cs="Times New Roman"/>
@@ -12436,7 +11222,7 @@
         </w:rPr>
         <w:t xml:space="preserve"> and CGC.</w:t>
       </w:r>
-      <w:bookmarkEnd w:id="36"/>
+      <w:bookmarkEnd w:id="34"/>
     </w:p>
     <w:tbl>
       <w:tblPr>
@@ -17360,7 +16146,7 @@
           <w:rFonts w:cs="Times New Roman"/>
         </w:rPr>
       </w:pPr>
-      <w:bookmarkStart w:id="37" w:name="_Toc3648361"/>
+      <w:bookmarkStart w:id="35" w:name="_Toc3648361"/>
       <w:r>
         <w:rPr>
           <w:rFonts w:cs="Times New Roman"/>
@@ -17444,7 +16230,7 @@
         </w:rPr>
         <w:t>.</w:t>
       </w:r>
-      <w:bookmarkEnd w:id="37"/>
+      <w:bookmarkEnd w:id="35"/>
     </w:p>
     <w:bookmarkEnd w:id="0"/>
     <w:p>
@@ -17472,8 +16258,8 @@
           <w:szCs w:val="22"/>
         </w:rPr>
       </w:pPr>
-      <w:bookmarkStart w:id="38" w:name="_Toc800131"/>
-      <w:bookmarkStart w:id="39" w:name="_Toc3648357"/>
+      <w:bookmarkStart w:id="36" w:name="_Toc800131"/>
+      <w:bookmarkStart w:id="37" w:name="_Toc3648357"/>
       <w:r>
         <w:rPr>
           <w:rFonts w:cs="Times New Roman"/>
@@ -17481,8 +16267,8 @@
         <w:lastRenderedPageBreak/>
         <w:t>Works Cited</w:t>
       </w:r>
-      <w:bookmarkEnd w:id="38"/>
-      <w:bookmarkEnd w:id="39"/>
+      <w:bookmarkEnd w:id="36"/>
+      <w:bookmarkEnd w:id="37"/>
     </w:p>
     <w:p>
       <w:pPr>
@@ -17981,7 +16767,7 @@
       </w:r>
     </w:p>
   </w:comment>
-  <w:comment w:id="4" w:author="Seo-Yeon Chung" w:date="2019-08-30T16:56:00Z" w:initials="SC">
+  <w:comment w:id="5" w:author="Seo-Yeon Chung" w:date="2019-08-30T16:56:00Z" w:initials="SC">
     <w:p>
       <w:pPr>
         <w:pStyle w:val="CommentText"/>
@@ -17997,7 +16783,7 @@
       </w:r>
     </w:p>
   </w:comment>
-  <w:comment w:id="5" w:author="Seo-Yeon Chung" w:date="2019-08-30T16:30:00Z" w:initials="SC">
+  <w:comment w:id="6" w:author="Seo-Yeon Chung" w:date="2019-08-30T16:30:00Z" w:initials="SC">
     <w:p>
       <w:pPr>
         <w:pStyle w:val="CommentText"/>
@@ -18013,7 +16799,7 @@
       </w:r>
     </w:p>
   </w:comment>
-  <w:comment w:id="6" w:author="Seo-Yeon Chung" w:date="2019-08-30T16:34:00Z" w:initials="SC">
+  <w:comment w:id="7" w:author="Seo-Yeon Chung" w:date="2019-08-30T16:34:00Z" w:initials="SC">
     <w:p>
       <w:pPr>
         <w:pStyle w:val="CommentText"/>
@@ -18029,7 +16815,7 @@
       </w:r>
     </w:p>
   </w:comment>
-  <w:comment w:id="7" w:author="Seo-Yeon Chung [2]" w:date="2019-08-30T16:19:00Z" w:initials="SC">
+  <w:comment w:id="8" w:author="Seo-Yeon Chung [2]" w:date="2019-08-30T16:19:00Z" w:initials="SC">
     <w:p>
       <w:pPr>
         <w:pStyle w:val="CommentText"/>
@@ -18045,7 +16831,7 @@
       </w:r>
     </w:p>
   </w:comment>
-  <w:comment w:id="8" w:author="Seo-Yeon Chung" w:date="2019-08-30T16:36:00Z" w:initials="SC">
+  <w:comment w:id="9" w:author="Seo-Yeon Chung" w:date="2019-08-30T16:36:00Z" w:initials="SC">
     <w:p>
       <w:pPr>
         <w:pStyle w:val="CommentText"/>
@@ -18091,7 +16877,7 @@
       </w:r>
     </w:p>
   </w:comment>
-  <w:comment w:id="11" w:author="Seo-Yeon Chung" w:date="2019-09-24T21:28:00Z" w:initials="SC">
+  <w:comment w:id="12" w:author="Seo-Yeon Chung" w:date="2019-09-24T21:28:00Z" w:initials="SC">
     <w:p>
       <w:pPr>
         <w:pStyle w:val="Heading2"/>
@@ -18106,14 +16892,14 @@
         </w:rPr>
         <w:annotationRef/>
       </w:r>
-      <w:bookmarkStart w:id="12" w:name="_Toc3648345"/>
+      <w:bookmarkStart w:id="13" w:name="_Toc3648345"/>
       <w:r>
         <w:rPr>
           <w:rFonts w:cs="Times New Roman"/>
         </w:rPr>
         <w:t>Overview</w:t>
       </w:r>
-      <w:bookmarkEnd w:id="12"/>
+      <w:bookmarkEnd w:id="13"/>
     </w:p>
     <w:p>
       <w:pPr>
@@ -18488,7 +17274,7 @@
       </w:pPr>
     </w:p>
   </w:comment>
-  <w:comment w:id="15" w:author="Seo-Yeon Chung" w:date="2019-09-20T16:33:00Z" w:initials="SC">
+  <w:comment w:id="16" w:author="Seo-Yeon Chung" w:date="2019-09-20T16:33:00Z" w:initials="SC">
     <w:p>
       <w:pPr>
         <w:pStyle w:val="CommentText"/>
@@ -18504,7 +17290,7 @@
       </w:r>
     </w:p>
   </w:comment>
-  <w:comment w:id="23" w:author="Seo-Yeon Chung" w:date="2019-09-20T17:02:00Z" w:initials="SC">
+  <w:comment w:id="24" w:author="Seo-Yeon Chung" w:date="2019-09-20T17:02:00Z" w:initials="SC">
     <w:p>
       <w:pPr>
         <w:pStyle w:val="CommentText"/>
@@ -18583,7 +17369,7 @@
       </w:r>
     </w:p>
   </w:comment>
-  <w:comment w:id="27" w:author="Seo-Yeon Chung" w:date="2019-09-20T16:33:00Z" w:initials="SC">
+  <w:comment w:id="25" w:author="Seo-Yeon Chung" w:date="2019-09-20T16:33:00Z" w:initials="SC">
     <w:p>
       <w:pPr>
         <w:pStyle w:val="CommentText"/>
@@ -18615,21 +17401,7 @@
         <w:rPr>
           <w:rStyle w:val="CommentReference"/>
         </w:rPr>
-        <w:t xml:space="preserve">From </w:t>
-      </w:r>
-      <w:proofErr w:type="spellStart"/>
-      <w:r>
-        <w:rPr>
-          <w:rStyle w:val="CommentReference"/>
-        </w:rPr>
-        <w:t>prodige</w:t>
-      </w:r>
-      <w:proofErr w:type="spellEnd"/>
-      <w:r>
-        <w:rPr>
-          <w:rStyle w:val="CommentReference"/>
-        </w:rPr>
-        <w:t>:</w:t>
+        <w:t>From prodige:</w:t>
       </w:r>
     </w:p>
     <w:p>
@@ -18765,7 +17537,7 @@
       </w:r>
     </w:p>
   </w:comment>
-  <w:comment w:id="28" w:author="Seo-Yeon Chung" w:date="2019-09-20T17:05:00Z" w:initials="SC">
+  <w:comment w:id="26" w:author="Seo-Yeon Chung" w:date="2019-09-20T17:05:00Z" w:initials="SC">
     <w:p>
       <w:pPr>
         <w:pStyle w:val="CommentText"/>
@@ -18781,7 +17553,7 @@
       </w:r>
     </w:p>
   </w:comment>
-  <w:comment w:id="29" w:author="Seo-Yeon Chung" w:date="2019-09-20T17:18:00Z" w:initials="SC">
+  <w:comment w:id="27" w:author="Seo-Yeon Chung" w:date="2019-09-20T17:18:00Z" w:initials="SC">
     <w:p>
       <w:pPr>
         <w:pStyle w:val="CommentText"/>
@@ -18797,7 +17569,7 @@
       </w:r>
     </w:p>
   </w:comment>
-  <w:comment w:id="31" w:author="Seo-Yeon Chung" w:date="2019-09-20T16:57:00Z" w:initials="SC">
+  <w:comment w:id="29" w:author="Seo-Yeon Chung" w:date="2019-09-20T16:57:00Z" w:initials="SC">
     <w:p>
       <w:pPr>
         <w:pStyle w:val="CommentText"/>
@@ -18818,7 +17590,7 @@
       </w:pPr>
     </w:p>
   </w:comment>
-  <w:comment w:id="35" w:author="Seo-Yeon Chung" w:date="2019-09-20T17:00:00Z" w:initials="SC">
+  <w:comment w:id="33" w:author="Seo-Yeon Chung" w:date="2019-09-20T17:00:00Z" w:initials="SC">
     <w:p>
       <w:pPr>
         <w:pStyle w:val="CommentText"/>
@@ -22333,7 +21105,7 @@
 </file>
 
 <file path=customXml/itemProps2.xml><?xml version="1.0" encoding="utf-8"?>
-<ds:datastoreItem xmlns:ds="http://schemas.openxmlformats.org/officeDocument/2006/customXml" ds:itemID="{118D7C47-9D56-4FD1-B8F7-D1818941A9DF}">
+<ds:datastoreItem xmlns:ds="http://schemas.openxmlformats.org/officeDocument/2006/customXml" ds:itemID="{16F5F278-FF61-4E9A-876A-BBA1F732A108}">
   <ds:schemaRefs>
     <ds:schemaRef ds:uri="http://schemas.openxmlformats.org/officeDocument/2006/bibliography"/>
   </ds:schemaRefs>

</xml_diff>